<commit_message>
Update Szincsák Szabolcs Záródolgozat.docx
</commit_message>
<xml_diff>
--- a/Szincsák Szabolcs Záródolgozat.docx
+++ b/Szincsák Szabolcs Záródolgozat.docx
@@ -1467,7 +1467,6 @@
         <w:spacing w:line="360" w:lineRule="auto"/>
         <w:rPr>
           <w:rFonts w:ascii="Times New Roman" w:hAnsi="Times New Roman" w:cs="Times New Roman"/>
-          <w:b/>
           <w:sz w:val="40"/>
           <w:szCs w:val="40"/>
         </w:rPr>
@@ -1475,7 +1474,6 @@
       <w:r>
         <w:rPr>
           <w:rFonts w:ascii="Times New Roman" w:hAnsi="Times New Roman" w:cs="Times New Roman"/>
-          <w:b/>
           <w:sz w:val="40"/>
           <w:szCs w:val="40"/>
         </w:rPr>
@@ -5885,6 +5883,58 @@
     </w:p>
     <w:p>
       <w:pPr>
+        <w:jc w:val="both"/>
+        <w:rPr>
+          <w:rFonts w:ascii="Times New Roman" w:hAnsi="Times New Roman" w:cs="Times New Roman"/>
+          <w:b/>
+          <w:sz w:val="60"/>
+          <w:szCs w:val="60"/>
+        </w:rPr>
+      </w:pPr>
+      <w:r>
+        <w:rPr>
+          <w:rFonts w:ascii="Times New Roman" w:hAnsi="Times New Roman" w:cs="Times New Roman"/>
+          <w:b/>
+          <w:sz w:val="60"/>
+          <w:szCs w:val="60"/>
+        </w:rPr>
+        <w:lastRenderedPageBreak/>
+        <w:t>3. fejezet</w:t>
+      </w:r>
+    </w:p>
+    <w:p>
+      <w:pPr>
+        <w:jc w:val="both"/>
+        <w:rPr>
+          <w:rFonts w:ascii="Times New Roman" w:hAnsi="Times New Roman" w:cs="Times New Roman"/>
+          <w:b/>
+          <w:sz w:val="60"/>
+          <w:szCs w:val="60"/>
+        </w:rPr>
+      </w:pPr>
+    </w:p>
+    <w:p>
+      <w:pPr>
+        <w:spacing w:line="360" w:lineRule="auto"/>
+        <w:rPr>
+          <w:rFonts w:ascii="Times New Roman" w:hAnsi="Times New Roman" w:cs="Times New Roman"/>
+          <w:b/>
+          <w:sz w:val="40"/>
+          <w:szCs w:val="40"/>
+        </w:rPr>
+      </w:pPr>
+      <w:r>
+        <w:rPr>
+          <w:rFonts w:ascii="Times New Roman" w:hAnsi="Times New Roman" w:cs="Times New Roman"/>
+          <w:b/>
+          <w:sz w:val="40"/>
+          <w:szCs w:val="40"/>
+        </w:rPr>
+        <w:t>Fejlesztői dokumentáció</w:t>
+      </w:r>
+    </w:p>
+    <w:p>
+      <w:pPr>
         <w:spacing w:line="360" w:lineRule="auto"/>
         <w:rPr>
           <w:rFonts w:ascii="Times New Roman" w:hAnsi="Times New Roman" w:cs="Times New Roman"/>
@@ -5893,14 +5943,2032 @@
           <w:szCs w:val="32"/>
         </w:rPr>
       </w:pPr>
-      <w:bookmarkStart w:id="2" w:name="_Hlk101336105"/>
-      <w:r>
+    </w:p>
+    <w:p>
+      <w:pPr>
+        <w:spacing w:line="360" w:lineRule="auto"/>
         <w:rPr>
           <w:rFonts w:ascii="Times New Roman" w:hAnsi="Times New Roman" w:cs="Times New Roman"/>
           <w:b/>
           <w:sz w:val="32"/>
           <w:szCs w:val="32"/>
         </w:rPr>
+      </w:pPr>
+      <w:r>
+        <w:rPr>
+          <w:rFonts w:ascii="Times New Roman" w:hAnsi="Times New Roman" w:cs="Times New Roman"/>
+          <w:b/>
+          <w:sz w:val="32"/>
+          <w:szCs w:val="32"/>
+        </w:rPr>
+        <w:t>3.1. Felhasznált technológiák</w:t>
+      </w:r>
+    </w:p>
+    <w:p>
+      <w:pPr>
+        <w:spacing w:line="360" w:lineRule="auto"/>
+        <w:rPr>
+          <w:rFonts w:ascii="Times New Roman" w:hAnsi="Times New Roman" w:cs="Times New Roman"/>
+          <w:b/>
+          <w:sz w:val="32"/>
+          <w:szCs w:val="32"/>
+        </w:rPr>
+      </w:pPr>
+    </w:p>
+    <w:p>
+      <w:pPr>
+        <w:spacing w:line="360" w:lineRule="auto"/>
+        <w:rPr>
+          <w:rFonts w:ascii="Times New Roman" w:hAnsi="Times New Roman" w:cs="Times New Roman"/>
+          <w:b/>
+          <w:sz w:val="32"/>
+          <w:szCs w:val="32"/>
+        </w:rPr>
+      </w:pPr>
+      <w:r>
+        <w:rPr>
+          <w:rFonts w:ascii="Times New Roman" w:hAnsi="Times New Roman" w:cs="Times New Roman"/>
+          <w:b/>
+          <w:sz w:val="32"/>
+          <w:szCs w:val="32"/>
+        </w:rPr>
+        <w:t>3.1.1. Unity</w:t>
+      </w:r>
+    </w:p>
+    <w:p>
+      <w:pPr>
+        <w:spacing w:line="360" w:lineRule="auto"/>
+        <w:ind w:firstLine="708"/>
+        <w:rPr>
+          <w:rFonts w:ascii="Times New Roman" w:hAnsi="Times New Roman" w:cs="Times New Roman"/>
+          <w:bCs/>
+          <w:sz w:val="24"/>
+          <w:szCs w:val="24"/>
+        </w:rPr>
+      </w:pPr>
+      <w:r>
+        <w:rPr>
+          <w:rFonts w:ascii="Times New Roman" w:hAnsi="Times New Roman" w:cs="Times New Roman"/>
+          <w:bCs/>
+          <w:sz w:val="24"/>
+          <w:szCs w:val="24"/>
+        </w:rPr>
+        <w:t xml:space="preserve">A </w:t>
+      </w:r>
+      <w:proofErr w:type="spellStart"/>
+      <w:r>
+        <w:rPr>
+          <w:rFonts w:ascii="Times New Roman" w:hAnsi="Times New Roman" w:cs="Times New Roman"/>
+          <w:bCs/>
+          <w:sz w:val="24"/>
+          <w:szCs w:val="24"/>
+        </w:rPr>
+        <w:t>Trapland</w:t>
+      </w:r>
+      <w:proofErr w:type="spellEnd"/>
+      <w:r>
+        <w:rPr>
+          <w:rFonts w:ascii="Times New Roman" w:hAnsi="Times New Roman" w:cs="Times New Roman"/>
+          <w:bCs/>
+          <w:sz w:val="24"/>
+          <w:szCs w:val="24"/>
+        </w:rPr>
+        <w:t xml:space="preserve"> </w:t>
+      </w:r>
+      <w:r>
+        <w:rPr>
+          <w:rFonts w:ascii="Times New Roman" w:hAnsi="Times New Roman" w:cs="Times New Roman"/>
+          <w:bCs/>
+          <w:sz w:val="24"/>
+          <w:szCs w:val="24"/>
+        </w:rPr>
+        <w:t>több technológiát is felhasznál működéséhez. Az Unity játékmotor, MySQL adatbázis és PHP kódok mind a program megfelelő működéséhez elengedhetetlen.</w:t>
+      </w:r>
+    </w:p>
+    <w:p>
+      <w:pPr>
+        <w:spacing w:line="360" w:lineRule="auto"/>
+        <w:ind w:firstLine="708"/>
+        <w:rPr>
+          <w:rFonts w:ascii="Times New Roman" w:hAnsi="Times New Roman" w:cs="Times New Roman"/>
+          <w:bCs/>
+          <w:sz w:val="24"/>
+          <w:szCs w:val="24"/>
+        </w:rPr>
+      </w:pPr>
+      <w:r>
+        <w:rPr>
+          <w:rFonts w:ascii="Times New Roman" w:hAnsi="Times New Roman" w:cs="Times New Roman"/>
+          <w:bCs/>
+          <w:sz w:val="24"/>
+          <w:szCs w:val="24"/>
+        </w:rPr>
+        <w:t xml:space="preserve">A Unity egy játékmotor, amelynek beépített IDE-jét a Unity Technologies fejlesztette ki. Számos platformra készíthető vele játék, köztük Windows, Mac, Linux, Android, Xbox One, PS4 platformokra. Három dimenziós, </w:t>
+      </w:r>
+      <w:r>
+        <w:rPr>
+          <w:rFonts w:ascii="Times New Roman" w:hAnsi="Times New Roman" w:cs="Times New Roman"/>
+          <w:bCs/>
+          <w:sz w:val="24"/>
+          <w:szCs w:val="24"/>
+        </w:rPr>
+        <w:t>kétdimenziós</w:t>
+      </w:r>
+      <w:r>
+        <w:rPr>
+          <w:rFonts w:ascii="Times New Roman" w:hAnsi="Times New Roman" w:cs="Times New Roman"/>
+          <w:bCs/>
+          <w:sz w:val="24"/>
+          <w:szCs w:val="24"/>
+        </w:rPr>
+        <w:t>, VR és augmented reality játékok is készíthetőek vele. Elérhető Windows-on, Mac-en és Linuxon, a használata ingyenes. [4]</w:t>
+      </w:r>
+    </w:p>
+    <w:p>
+      <w:pPr>
+        <w:spacing w:line="360" w:lineRule="auto"/>
+        <w:jc w:val="center"/>
+        <w:rPr>
+          <w:rFonts w:ascii="Times New Roman" w:hAnsi="Times New Roman" w:cs="Times New Roman"/>
+          <w:b/>
+          <w:sz w:val="32"/>
+          <w:szCs w:val="32"/>
+        </w:rPr>
+      </w:pPr>
+      <w:r>
+        <w:rPr>
+          <w:rFonts w:ascii="Times New Roman" w:hAnsi="Times New Roman" w:cs="Times New Roman"/>
+          <w:b/>
+          <w:sz w:val="32"/>
+          <w:szCs w:val="32"/>
+        </w:rPr>
+        <w:t>3.2. Architektúra</w:t>
+      </w:r>
+    </w:p>
+    <w:p>
+      <w:pPr>
+        <w:spacing w:line="360" w:lineRule="auto"/>
+        <w:ind w:firstLine="708"/>
+        <w:rPr>
+          <w:rFonts w:ascii="Times New Roman" w:hAnsi="Times New Roman" w:cs="Times New Roman"/>
+          <w:bCs/>
+          <w:sz w:val="24"/>
+          <w:szCs w:val="24"/>
+        </w:rPr>
+      </w:pPr>
+      <w:r>
+        <w:rPr>
+          <w:rFonts w:ascii="Times New Roman" w:hAnsi="Times New Roman" w:cs="Times New Roman"/>
+          <w:bCs/>
+          <w:sz w:val="24"/>
+          <w:szCs w:val="24"/>
+        </w:rPr>
+        <w:t>A program architektúráját 3 rétegre bontjuk:</w:t>
+      </w:r>
+    </w:p>
+    <w:p>
+      <w:pPr>
+        <w:pStyle w:val="Listaszerbekezds"/>
+        <w:numPr>
+          <w:ilvl w:val="0"/>
+          <w:numId w:val="6"/>
+        </w:numPr>
+        <w:spacing w:line="360" w:lineRule="auto"/>
+        <w:rPr>
+          <w:rFonts w:ascii="Times New Roman" w:hAnsi="Times New Roman" w:cs="Times New Roman"/>
+          <w:bCs/>
+          <w:sz w:val="24"/>
+          <w:szCs w:val="24"/>
+        </w:rPr>
+      </w:pPr>
+      <w:r>
+        <w:rPr>
+          <w:rFonts w:ascii="Times New Roman" w:hAnsi="Times New Roman" w:cs="Times New Roman"/>
+          <w:bCs/>
+          <w:sz w:val="24"/>
+          <w:szCs w:val="24"/>
+        </w:rPr>
+        <w:t>UI (</w:t>
+      </w:r>
+      <w:r>
+        <w:rPr>
+          <w:rFonts w:ascii="Times New Roman" w:hAnsi="Times New Roman" w:cs="Times New Roman"/>
+          <w:bCs/>
+          <w:sz w:val="24"/>
+          <w:szCs w:val="24"/>
+          <w:lang w:val="en-US"/>
+        </w:rPr>
+        <w:t>User Interface</w:t>
+      </w:r>
+      <w:r>
+        <w:rPr>
+          <w:rFonts w:ascii="Times New Roman" w:hAnsi="Times New Roman" w:cs="Times New Roman"/>
+          <w:bCs/>
+          <w:sz w:val="24"/>
+          <w:szCs w:val="24"/>
+        </w:rPr>
+        <w:t>) - felhasználói felület.</w:t>
+      </w:r>
+    </w:p>
+    <w:p>
+      <w:pPr>
+        <w:pStyle w:val="Listaszerbekezds"/>
+        <w:numPr>
+          <w:ilvl w:val="0"/>
+          <w:numId w:val="6"/>
+        </w:numPr>
+        <w:spacing w:line="360" w:lineRule="auto"/>
+        <w:rPr>
+          <w:rFonts w:ascii="Times New Roman" w:hAnsi="Times New Roman" w:cs="Times New Roman"/>
+          <w:bCs/>
+          <w:sz w:val="24"/>
+          <w:szCs w:val="24"/>
+        </w:rPr>
+      </w:pPr>
+      <w:r>
+        <w:rPr>
+          <w:rFonts w:ascii="Times New Roman" w:hAnsi="Times New Roman" w:cs="Times New Roman"/>
+          <w:bCs/>
+          <w:sz w:val="24"/>
+          <w:szCs w:val="24"/>
+        </w:rPr>
+        <w:t xml:space="preserve">BL (Business </w:t>
+      </w:r>
+      <w:r>
+        <w:rPr>
+          <w:rFonts w:ascii="Times New Roman" w:hAnsi="Times New Roman" w:cs="Times New Roman"/>
+          <w:bCs/>
+          <w:sz w:val="24"/>
+          <w:szCs w:val="24"/>
+          <w:lang w:val="en-US"/>
+        </w:rPr>
+        <w:t>Logic</w:t>
+      </w:r>
+      <w:r>
+        <w:rPr>
+          <w:rFonts w:ascii="Times New Roman" w:hAnsi="Times New Roman" w:cs="Times New Roman"/>
+          <w:bCs/>
+          <w:sz w:val="24"/>
+          <w:szCs w:val="24"/>
+        </w:rPr>
+        <w:t>) - üzleti logika</w:t>
+      </w:r>
+    </w:p>
+    <w:p>
+      <w:pPr>
+        <w:pStyle w:val="Listaszerbekezds"/>
+        <w:numPr>
+          <w:ilvl w:val="0"/>
+          <w:numId w:val="6"/>
+        </w:numPr>
+        <w:spacing w:line="360" w:lineRule="auto"/>
+        <w:rPr>
+          <w:rFonts w:ascii="Times New Roman" w:hAnsi="Times New Roman" w:cs="Times New Roman"/>
+          <w:bCs/>
+          <w:sz w:val="24"/>
+          <w:szCs w:val="24"/>
+        </w:rPr>
+      </w:pPr>
+      <w:r>
+        <w:rPr>
+          <w:rFonts w:ascii="Times New Roman" w:hAnsi="Times New Roman" w:cs="Times New Roman"/>
+          <w:bCs/>
+          <w:sz w:val="24"/>
+          <w:szCs w:val="24"/>
+        </w:rPr>
+        <w:t>DB (</w:t>
+      </w:r>
+      <w:r>
+        <w:rPr>
+          <w:rFonts w:ascii="Times New Roman" w:hAnsi="Times New Roman" w:cs="Times New Roman"/>
+          <w:bCs/>
+          <w:sz w:val="24"/>
+          <w:szCs w:val="24"/>
+          <w:lang w:val="en-US"/>
+        </w:rPr>
+        <w:t>Database</w:t>
+      </w:r>
+      <w:r>
+        <w:rPr>
+          <w:rFonts w:ascii="Times New Roman" w:hAnsi="Times New Roman" w:cs="Times New Roman"/>
+          <w:bCs/>
+          <w:sz w:val="24"/>
+          <w:szCs w:val="24"/>
+        </w:rPr>
+        <w:t xml:space="preserve">) </w:t>
+      </w:r>
+      <w:r>
+        <w:rPr>
+          <w:rFonts w:ascii="Times New Roman" w:hAnsi="Times New Roman" w:cs="Times New Roman"/>
+          <w:bCs/>
+          <w:sz w:val="24"/>
+          <w:szCs w:val="24"/>
+        </w:rPr>
+        <w:t>–</w:t>
+      </w:r>
+      <w:r>
+        <w:rPr>
+          <w:rFonts w:ascii="Times New Roman" w:hAnsi="Times New Roman" w:cs="Times New Roman"/>
+          <w:bCs/>
+          <w:sz w:val="24"/>
+          <w:szCs w:val="24"/>
+        </w:rPr>
+        <w:t xml:space="preserve"> adatbázis</w:t>
+      </w:r>
+    </w:p>
+    <w:p>
+      <w:pPr>
+        <w:spacing w:line="360" w:lineRule="auto"/>
+        <w:ind w:firstLine="708"/>
+        <w:rPr>
+          <w:rFonts w:ascii="Times New Roman" w:hAnsi="Times New Roman" w:cs="Times New Roman"/>
+          <w:bCs/>
+          <w:sz w:val="24"/>
+          <w:szCs w:val="24"/>
+        </w:rPr>
+      </w:pPr>
+      <w:r>
+        <w:rPr>
+          <w:rFonts w:ascii="Times New Roman" w:hAnsi="Times New Roman" w:cs="Times New Roman"/>
+          <w:bCs/>
+          <w:sz w:val="24"/>
+          <w:szCs w:val="24"/>
+        </w:rPr>
+        <w:t>A felhasználói felület a felhasználóval való kommunikációért felelős. Egy jó felhasználói felület felhasználóbarát élményt nyújt, a felhasználó könnyen ráérez a program használatára.[</w:t>
+      </w:r>
+      <w:r>
+        <w:rPr>
+          <w:rFonts w:ascii="Times New Roman" w:hAnsi="Times New Roman" w:cs="Times New Roman"/>
+          <w:bCs/>
+          <w:sz w:val="24"/>
+          <w:szCs w:val="24"/>
+        </w:rPr>
+        <w:t>5</w:t>
+      </w:r>
+      <w:r>
+        <w:rPr>
+          <w:rFonts w:ascii="Times New Roman" w:hAnsi="Times New Roman" w:cs="Times New Roman"/>
+          <w:bCs/>
+          <w:sz w:val="24"/>
+          <w:szCs w:val="24"/>
+        </w:rPr>
+        <w:t xml:space="preserve">] Unity-ben a </w:t>
+      </w:r>
+      <w:r>
+        <w:rPr>
+          <w:rFonts w:ascii="Times New Roman" w:hAnsi="Times New Roman" w:cs="Times New Roman"/>
+          <w:bCs/>
+          <w:sz w:val="24"/>
+          <w:szCs w:val="24"/>
+          <w:lang w:val="en-US"/>
+        </w:rPr>
+        <w:t>UIElements</w:t>
+      </w:r>
+      <w:r>
+        <w:rPr>
+          <w:rFonts w:ascii="Times New Roman" w:hAnsi="Times New Roman" w:cs="Times New Roman"/>
+          <w:bCs/>
+          <w:sz w:val="24"/>
+          <w:szCs w:val="24"/>
+        </w:rPr>
+        <w:t xml:space="preserve"> egy felhasználói felület eszközkészlet</w:t>
+      </w:r>
+      <w:r>
+        <w:rPr>
+          <w:rFonts w:ascii="Times New Roman" w:hAnsi="Times New Roman" w:cs="Times New Roman"/>
+          <w:bCs/>
+          <w:sz w:val="24"/>
+          <w:szCs w:val="24"/>
+        </w:rPr>
+        <w:t xml:space="preserve"> </w:t>
+      </w:r>
+      <w:r>
+        <w:rPr>
+          <w:rFonts w:ascii="Times New Roman" w:hAnsi="Times New Roman" w:cs="Times New Roman"/>
+          <w:bCs/>
+          <w:sz w:val="24"/>
+          <w:szCs w:val="24"/>
+        </w:rPr>
+        <w:t>felhasználói felület készítéséhez. Az Event System közvetíti a felhasználói interakciókat a vizuális elemek felé.</w:t>
+      </w:r>
+    </w:p>
+    <w:p>
+      <w:pPr>
+        <w:spacing w:line="360" w:lineRule="auto"/>
+        <w:ind w:firstLine="708"/>
+        <w:rPr>
+          <w:rFonts w:ascii="Times New Roman" w:hAnsi="Times New Roman" w:cs="Times New Roman"/>
+          <w:bCs/>
+          <w:sz w:val="24"/>
+          <w:szCs w:val="24"/>
+        </w:rPr>
+      </w:pPr>
+      <w:r>
+        <w:rPr>
+          <w:rFonts w:ascii="Times New Roman" w:hAnsi="Times New Roman" w:cs="Times New Roman"/>
+          <w:bCs/>
+          <w:sz w:val="24"/>
+          <w:szCs w:val="24"/>
+        </w:rPr>
+        <w:t xml:space="preserve">Az üzleti logika (BL) ebben az esetben inkább játék logikának (GL, Game </w:t>
+      </w:r>
+      <w:r>
+        <w:rPr>
+          <w:rFonts w:ascii="Times New Roman" w:hAnsi="Times New Roman" w:cs="Times New Roman"/>
+          <w:bCs/>
+          <w:sz w:val="24"/>
+          <w:szCs w:val="24"/>
+          <w:lang w:val="en-US"/>
+        </w:rPr>
+        <w:t>Logic</w:t>
+      </w:r>
+      <w:r>
+        <w:rPr>
+          <w:rFonts w:ascii="Times New Roman" w:hAnsi="Times New Roman" w:cs="Times New Roman"/>
+          <w:bCs/>
+          <w:sz w:val="24"/>
+          <w:szCs w:val="24"/>
+        </w:rPr>
+        <w:t>)</w:t>
+      </w:r>
+    </w:p>
+    <w:p>
+      <w:pPr>
+        <w:spacing w:line="360" w:lineRule="auto"/>
+        <w:rPr>
+          <w:rFonts w:ascii="Times New Roman" w:hAnsi="Times New Roman" w:cs="Times New Roman"/>
+          <w:bCs/>
+          <w:sz w:val="24"/>
+          <w:szCs w:val="24"/>
+        </w:rPr>
+      </w:pPr>
+      <w:r>
+        <w:rPr>
+          <w:rFonts w:ascii="Times New Roman" w:hAnsi="Times New Roman" w:cs="Times New Roman"/>
+          <w:bCs/>
+          <w:sz w:val="24"/>
+          <w:szCs w:val="24"/>
+        </w:rPr>
+        <w:lastRenderedPageBreak/>
+        <w:t>nevezhető. Az alkalmazás funkcionalitását vezérli. Ide tartoznak a C# nyelven íródott scriptek, amik a játékot vezérlik.</w:t>
+      </w:r>
+    </w:p>
+    <w:p>
+      <w:pPr>
+        <w:spacing w:line="360" w:lineRule="auto"/>
+        <w:ind w:firstLine="708"/>
+        <w:rPr>
+          <w:rFonts w:ascii="Times New Roman" w:hAnsi="Times New Roman" w:cs="Times New Roman"/>
+          <w:bCs/>
+          <w:sz w:val="24"/>
+          <w:szCs w:val="24"/>
+        </w:rPr>
+      </w:pPr>
+      <w:r>
+        <w:rPr>
+          <w:rFonts w:ascii="Times New Roman" w:hAnsi="Times New Roman" w:cs="Times New Roman"/>
+          <w:bCs/>
+          <w:sz w:val="24"/>
+          <w:szCs w:val="24"/>
+        </w:rPr>
+        <w:t>A harmadik réteg az adatok tárolásával foglalkozik. A játék során elért eredmények</w:t>
+      </w:r>
+      <w:r>
+        <w:rPr>
+          <w:rFonts w:ascii="Times New Roman" w:hAnsi="Times New Roman" w:cs="Times New Roman"/>
+          <w:bCs/>
+          <w:sz w:val="24"/>
+          <w:szCs w:val="24"/>
+        </w:rPr>
+        <w:t xml:space="preserve"> </w:t>
+      </w:r>
+      <w:r>
+        <w:rPr>
+          <w:rFonts w:ascii="Times New Roman" w:hAnsi="Times New Roman" w:cs="Times New Roman"/>
+          <w:bCs/>
+          <w:sz w:val="24"/>
+          <w:szCs w:val="24"/>
+        </w:rPr>
+        <w:t xml:space="preserve">tárolásáért és írásáért a 000webhost.com által üzemeltetett és fenntartott távoli szerverről elérhető </w:t>
+      </w:r>
+      <w:r>
+        <w:rPr>
+          <w:rFonts w:ascii="Times New Roman" w:hAnsi="Times New Roman" w:cs="Times New Roman"/>
+          <w:bCs/>
+          <w:sz w:val="24"/>
+          <w:szCs w:val="24"/>
+          <w:lang w:val="en-US"/>
+        </w:rPr>
+        <w:t>MySQL</w:t>
+      </w:r>
+      <w:r>
+        <w:rPr>
+          <w:rFonts w:ascii="Times New Roman" w:hAnsi="Times New Roman" w:cs="Times New Roman"/>
+          <w:bCs/>
+          <w:sz w:val="24"/>
+          <w:szCs w:val="24"/>
+        </w:rPr>
+        <w:t xml:space="preserve"> adatbázis felelős</w:t>
+      </w:r>
+      <w:r>
+        <w:rPr>
+          <w:rFonts w:ascii="Times New Roman" w:hAnsi="Times New Roman" w:cs="Times New Roman"/>
+          <w:bCs/>
+          <w:sz w:val="24"/>
+          <w:szCs w:val="24"/>
+        </w:rPr>
+        <w:t>.</w:t>
+      </w:r>
+    </w:p>
+    <w:p>
+      <w:pPr>
+        <w:spacing w:line="360" w:lineRule="auto"/>
+        <w:jc w:val="center"/>
+        <w:rPr>
+          <w:rFonts w:ascii="Times New Roman" w:hAnsi="Times New Roman" w:cs="Times New Roman"/>
+          <w:b/>
+          <w:sz w:val="32"/>
+          <w:szCs w:val="32"/>
+        </w:rPr>
+      </w:pPr>
+      <w:r>
+        <w:rPr>
+          <w:rFonts w:ascii="Times New Roman" w:hAnsi="Times New Roman" w:cs="Times New Roman"/>
+          <w:b/>
+          <w:sz w:val="32"/>
+          <w:szCs w:val="32"/>
+        </w:rPr>
+        <w:t>3.</w:t>
+      </w:r>
+      <w:r>
+        <w:rPr>
+          <w:rFonts w:ascii="Times New Roman" w:hAnsi="Times New Roman" w:cs="Times New Roman"/>
+          <w:b/>
+          <w:sz w:val="32"/>
+          <w:szCs w:val="32"/>
+        </w:rPr>
+        <w:t>3</w:t>
+      </w:r>
+      <w:r>
+        <w:rPr>
+          <w:rFonts w:ascii="Times New Roman" w:hAnsi="Times New Roman" w:cs="Times New Roman"/>
+          <w:b/>
+          <w:sz w:val="32"/>
+          <w:szCs w:val="32"/>
+        </w:rPr>
+        <w:t xml:space="preserve">. </w:t>
+      </w:r>
+      <w:r>
+        <w:rPr>
+          <w:rFonts w:ascii="Times New Roman" w:hAnsi="Times New Roman" w:cs="Times New Roman"/>
+          <w:b/>
+          <w:sz w:val="32"/>
+          <w:szCs w:val="32"/>
+        </w:rPr>
+        <w:t>MonoBehaviour</w:t>
+      </w:r>
+      <w:r>
+        <w:rPr>
+          <w:rFonts w:ascii="Times New Roman" w:hAnsi="Times New Roman" w:cs="Times New Roman"/>
+          <w:b/>
+          <w:sz w:val="32"/>
+          <w:szCs w:val="32"/>
+        </w:rPr>
+        <w:t xml:space="preserve"> osztály</w:t>
+      </w:r>
+    </w:p>
+    <w:p>
+      <w:pPr>
+        <w:spacing w:line="360" w:lineRule="auto"/>
+        <w:rPr>
+          <w:rFonts w:ascii="Times New Roman" w:hAnsi="Times New Roman" w:cs="Times New Roman"/>
+          <w:bCs/>
+          <w:sz w:val="24"/>
+          <w:szCs w:val="24"/>
+        </w:rPr>
+      </w:pPr>
+      <w:r>
+        <w:rPr>
+          <w:rFonts w:ascii="Times New Roman" w:hAnsi="Times New Roman" w:cs="Times New Roman"/>
+          <w:bCs/>
+          <w:sz w:val="24"/>
+          <w:szCs w:val="24"/>
+        </w:rPr>
+        <w:tab/>
+      </w:r>
+      <w:r>
+        <w:rPr>
+          <w:rFonts w:ascii="Times New Roman" w:hAnsi="Times New Roman" w:cs="Times New Roman"/>
+          <w:bCs/>
+          <w:sz w:val="24"/>
+          <w:szCs w:val="24"/>
+        </w:rPr>
+        <w:t xml:space="preserve">A MonoBehaviour </w:t>
+      </w:r>
+      <w:r>
+        <w:rPr>
+          <w:rFonts w:ascii="Times New Roman" w:hAnsi="Times New Roman" w:cs="Times New Roman"/>
+          <w:bCs/>
+          <w:sz w:val="24"/>
+          <w:szCs w:val="24"/>
+        </w:rPr>
+        <w:t>osztályban [</w:t>
+      </w:r>
+      <w:r>
+        <w:rPr>
+          <w:rFonts w:ascii="Times New Roman" w:hAnsi="Times New Roman" w:cs="Times New Roman"/>
+          <w:bCs/>
+          <w:sz w:val="24"/>
+          <w:szCs w:val="24"/>
+        </w:rPr>
+        <w:t>6</w:t>
+      </w:r>
+      <w:r>
+        <w:rPr>
+          <w:rFonts w:ascii="Times New Roman" w:hAnsi="Times New Roman" w:cs="Times New Roman"/>
+          <w:bCs/>
+          <w:sz w:val="24"/>
+          <w:szCs w:val="24"/>
+        </w:rPr>
+        <w:t>] található legfőbb metódusok, amiket én is használok a játékban, a következőek:</w:t>
+      </w:r>
+    </w:p>
+    <w:p>
+      <w:pPr>
+        <w:pStyle w:val="Listaszerbekezds"/>
+        <w:numPr>
+          <w:ilvl w:val="0"/>
+          <w:numId w:val="7"/>
+        </w:numPr>
+        <w:spacing w:line="360" w:lineRule="auto"/>
+        <w:rPr>
+          <w:rFonts w:ascii="Times New Roman" w:hAnsi="Times New Roman" w:cs="Times New Roman"/>
+          <w:bCs/>
+          <w:sz w:val="24"/>
+          <w:szCs w:val="24"/>
+        </w:rPr>
+      </w:pPr>
+      <w:r>
+        <w:rPr>
+          <w:rFonts w:ascii="Times New Roman" w:hAnsi="Times New Roman" w:cs="Times New Roman"/>
+          <w:b/>
+          <w:sz w:val="24"/>
+          <w:szCs w:val="24"/>
+          <w:lang w:val="en-US"/>
+        </w:rPr>
+        <w:t>Awake</w:t>
+      </w:r>
+      <w:r>
+        <w:rPr>
+          <w:rFonts w:ascii="Times New Roman" w:hAnsi="Times New Roman" w:cs="Times New Roman"/>
+          <w:b/>
+          <w:sz w:val="24"/>
+          <w:szCs w:val="24"/>
+        </w:rPr>
+        <w:t>:</w:t>
+      </w:r>
+      <w:r>
+        <w:rPr>
+          <w:rFonts w:ascii="Times New Roman" w:hAnsi="Times New Roman" w:cs="Times New Roman"/>
+          <w:bCs/>
+          <w:sz w:val="24"/>
+          <w:szCs w:val="24"/>
+        </w:rPr>
+        <w:t xml:space="preserve"> Akkor hívódik meg ez a metódus, amikor a script töltődik.</w:t>
+      </w:r>
+    </w:p>
+    <w:p>
+      <w:pPr>
+        <w:pStyle w:val="Listaszerbekezds"/>
+        <w:numPr>
+          <w:ilvl w:val="0"/>
+          <w:numId w:val="7"/>
+        </w:numPr>
+        <w:spacing w:line="360" w:lineRule="auto"/>
+        <w:rPr>
+          <w:rFonts w:ascii="Times New Roman" w:hAnsi="Times New Roman" w:cs="Times New Roman"/>
+          <w:bCs/>
+          <w:sz w:val="24"/>
+          <w:szCs w:val="24"/>
+        </w:rPr>
+      </w:pPr>
+      <w:r>
+        <w:rPr>
+          <w:rFonts w:ascii="Times New Roman" w:hAnsi="Times New Roman" w:cs="Times New Roman"/>
+          <w:b/>
+          <w:sz w:val="24"/>
+          <w:szCs w:val="24"/>
+        </w:rPr>
+        <w:t>Start:</w:t>
+      </w:r>
+      <w:r>
+        <w:rPr>
+          <w:rFonts w:ascii="Times New Roman" w:hAnsi="Times New Roman" w:cs="Times New Roman"/>
+          <w:bCs/>
+          <w:sz w:val="24"/>
+          <w:szCs w:val="24"/>
+        </w:rPr>
+        <w:t xml:space="preserve"> A script indulásakor előszőr ez fut le, még az Update metódus előtt.</w:t>
+      </w:r>
+    </w:p>
+    <w:p>
+      <w:pPr>
+        <w:pStyle w:val="Listaszerbekezds"/>
+        <w:numPr>
+          <w:ilvl w:val="0"/>
+          <w:numId w:val="7"/>
+        </w:numPr>
+        <w:spacing w:line="360" w:lineRule="auto"/>
+        <w:rPr>
+          <w:rFonts w:ascii="Times New Roman" w:hAnsi="Times New Roman" w:cs="Times New Roman"/>
+          <w:bCs/>
+          <w:sz w:val="24"/>
+          <w:szCs w:val="24"/>
+        </w:rPr>
+      </w:pPr>
+      <w:r>
+        <w:rPr>
+          <w:rFonts w:ascii="Times New Roman" w:hAnsi="Times New Roman" w:cs="Times New Roman"/>
+          <w:b/>
+          <w:sz w:val="24"/>
+          <w:szCs w:val="24"/>
+        </w:rPr>
+        <w:t>Update:</w:t>
+      </w:r>
+      <w:r>
+        <w:rPr>
+          <w:rFonts w:ascii="Times New Roman" w:hAnsi="Times New Roman" w:cs="Times New Roman"/>
+          <w:bCs/>
+          <w:sz w:val="24"/>
+          <w:szCs w:val="24"/>
+        </w:rPr>
+        <w:t xml:space="preserve"> Minden képkockában meghívódik.</w:t>
+      </w:r>
+    </w:p>
+    <w:p>
+      <w:pPr>
+        <w:pStyle w:val="Listaszerbekezds"/>
+        <w:numPr>
+          <w:ilvl w:val="0"/>
+          <w:numId w:val="7"/>
+        </w:numPr>
+        <w:spacing w:line="360" w:lineRule="auto"/>
+        <w:rPr>
+          <w:rFonts w:ascii="Times New Roman" w:hAnsi="Times New Roman" w:cs="Times New Roman"/>
+          <w:bCs/>
+          <w:sz w:val="24"/>
+          <w:szCs w:val="24"/>
+        </w:rPr>
+      </w:pPr>
+      <w:r>
+        <w:rPr>
+          <w:rFonts w:ascii="Times New Roman" w:hAnsi="Times New Roman" w:cs="Times New Roman"/>
+          <w:bCs/>
+          <w:sz w:val="24"/>
+          <w:szCs w:val="24"/>
+        </w:rPr>
+        <w:t>Komponensekhez kötődő metódusok: például OnCollisionEnter2D,</w:t>
+      </w:r>
+      <w:r>
+        <w:rPr>
+          <w:rFonts w:ascii="Times New Roman" w:hAnsi="Times New Roman" w:cs="Times New Roman"/>
+          <w:bCs/>
+          <w:sz w:val="24"/>
+          <w:szCs w:val="24"/>
+        </w:rPr>
+        <w:t xml:space="preserve"> </w:t>
+      </w:r>
+      <w:r>
+        <w:rPr>
+          <w:rFonts w:ascii="Times New Roman" w:hAnsi="Times New Roman" w:cs="Times New Roman"/>
+          <w:bCs/>
+          <w:sz w:val="24"/>
+          <w:szCs w:val="24"/>
+        </w:rPr>
+        <w:t>OnTrigger</w:t>
+      </w:r>
+      <w:r>
+        <w:rPr>
+          <w:rFonts w:ascii="Times New Roman" w:hAnsi="Times New Roman" w:cs="Times New Roman"/>
+          <w:bCs/>
+          <w:sz w:val="24"/>
+          <w:szCs w:val="24"/>
+        </w:rPr>
+        <w:t>Enter</w:t>
+      </w:r>
+      <w:r>
+        <w:rPr>
+          <w:rFonts w:ascii="Times New Roman" w:hAnsi="Times New Roman" w:cs="Times New Roman"/>
+          <w:bCs/>
+          <w:sz w:val="24"/>
+          <w:szCs w:val="24"/>
+        </w:rPr>
+        <w:t>2D,</w:t>
+      </w:r>
+      <w:r>
+        <w:rPr>
+          <w:rFonts w:ascii="Times New Roman" w:hAnsi="Times New Roman" w:cs="Times New Roman"/>
+          <w:bCs/>
+          <w:sz w:val="24"/>
+          <w:szCs w:val="24"/>
+        </w:rPr>
+        <w:t xml:space="preserve"> </w:t>
+      </w:r>
+      <w:r>
+        <w:rPr>
+          <w:rFonts w:ascii="Times New Roman" w:hAnsi="Times New Roman" w:cs="Times New Roman"/>
+          <w:bCs/>
+          <w:sz w:val="24"/>
+          <w:szCs w:val="24"/>
+        </w:rPr>
+        <w:t xml:space="preserve">OnTriggerExit2D. Ezek a collider-ek és </w:t>
+      </w:r>
+      <w:r>
+        <w:rPr>
+          <w:rFonts w:ascii="Times New Roman" w:hAnsi="Times New Roman" w:cs="Times New Roman"/>
+          <w:bCs/>
+          <w:sz w:val="24"/>
+          <w:szCs w:val="24"/>
+          <w:lang w:val="en-US"/>
+        </w:rPr>
+        <w:t>rigidbody</w:t>
+      </w:r>
+      <w:r>
+        <w:rPr>
+          <w:rFonts w:ascii="Times New Roman" w:hAnsi="Times New Roman" w:cs="Times New Roman"/>
+          <w:bCs/>
+          <w:sz w:val="24"/>
+          <w:szCs w:val="24"/>
+        </w:rPr>
+        <w:t>-k</w:t>
+      </w:r>
+      <w:r>
+        <w:rPr>
+          <w:rFonts w:ascii="Times New Roman" w:hAnsi="Times New Roman" w:cs="Times New Roman"/>
+          <w:bCs/>
+          <w:sz w:val="24"/>
+          <w:szCs w:val="24"/>
+        </w:rPr>
+        <w:t xml:space="preserve"> </w:t>
+      </w:r>
+      <w:r>
+        <w:rPr>
+          <w:rFonts w:ascii="Times New Roman" w:hAnsi="Times New Roman" w:cs="Times New Roman"/>
+          <w:bCs/>
+          <w:sz w:val="24"/>
+          <w:szCs w:val="24"/>
+        </w:rPr>
+        <w:t xml:space="preserve">érintkezésénél használt </w:t>
+      </w:r>
+      <w:r>
+        <w:rPr>
+          <w:rFonts w:ascii="Times New Roman" w:hAnsi="Times New Roman" w:cs="Times New Roman"/>
+          <w:bCs/>
+          <w:sz w:val="24"/>
+          <w:szCs w:val="24"/>
+        </w:rPr>
+        <w:t>m</w:t>
+      </w:r>
+      <w:r>
+        <w:rPr>
+          <w:rFonts w:ascii="Times New Roman" w:hAnsi="Times New Roman" w:cs="Times New Roman"/>
+          <w:bCs/>
+          <w:sz w:val="24"/>
+          <w:szCs w:val="24"/>
+        </w:rPr>
+        <w:t>etódusok. Void a visszatérési értékük, és paraméterként azt a collider-t kapják meg, amivel az ütközés történt.</w:t>
+      </w:r>
+    </w:p>
+    <w:p>
+      <w:pPr>
+        <w:spacing w:line="360" w:lineRule="auto"/>
+        <w:jc w:val="center"/>
+        <w:rPr>
+          <w:rFonts w:ascii="Times New Roman" w:hAnsi="Times New Roman" w:cs="Times New Roman"/>
+          <w:b/>
+          <w:sz w:val="40"/>
+          <w:szCs w:val="40"/>
+        </w:rPr>
+      </w:pPr>
+      <w:r>
+        <w:rPr>
+          <w:rFonts w:ascii="Times New Roman" w:hAnsi="Times New Roman" w:cs="Times New Roman"/>
+          <w:b/>
+          <w:sz w:val="40"/>
+          <w:szCs w:val="40"/>
+        </w:rPr>
+        <w:t>3.</w:t>
+      </w:r>
+      <w:r>
+        <w:rPr>
+          <w:rFonts w:ascii="Times New Roman" w:hAnsi="Times New Roman" w:cs="Times New Roman"/>
+          <w:b/>
+          <w:sz w:val="40"/>
+          <w:szCs w:val="40"/>
+        </w:rPr>
+        <w:t>4</w:t>
+      </w:r>
+      <w:r>
+        <w:rPr>
+          <w:rFonts w:ascii="Times New Roman" w:hAnsi="Times New Roman" w:cs="Times New Roman"/>
+          <w:b/>
+          <w:sz w:val="40"/>
+          <w:szCs w:val="40"/>
+        </w:rPr>
+        <w:t>. Unity definíciók</w:t>
+      </w:r>
+    </w:p>
+    <w:p>
+      <w:pPr>
+        <w:spacing w:line="360" w:lineRule="auto"/>
+        <w:jc w:val="center"/>
+        <w:rPr>
+          <w:rFonts w:ascii="Times New Roman" w:hAnsi="Times New Roman" w:cs="Times New Roman"/>
+          <w:b/>
+          <w:sz w:val="32"/>
+          <w:szCs w:val="32"/>
+        </w:rPr>
+      </w:pPr>
+      <w:r>
+        <w:rPr>
+          <w:rFonts w:ascii="Times New Roman" w:hAnsi="Times New Roman" w:cs="Times New Roman"/>
+          <w:b/>
+          <w:sz w:val="32"/>
+          <w:szCs w:val="32"/>
+        </w:rPr>
+        <w:t>3.</w:t>
+      </w:r>
+      <w:r>
+        <w:rPr>
+          <w:rFonts w:ascii="Times New Roman" w:hAnsi="Times New Roman" w:cs="Times New Roman"/>
+          <w:b/>
+          <w:sz w:val="32"/>
+          <w:szCs w:val="32"/>
+        </w:rPr>
+        <w:t>4</w:t>
+      </w:r>
+      <w:r>
+        <w:rPr>
+          <w:rFonts w:ascii="Times New Roman" w:hAnsi="Times New Roman" w:cs="Times New Roman"/>
+          <w:b/>
+          <w:sz w:val="32"/>
+          <w:szCs w:val="32"/>
+        </w:rPr>
+        <w:t>.1. GameObject és komponensek</w:t>
+      </w:r>
+    </w:p>
+    <w:p>
+      <w:pPr>
+        <w:spacing w:line="360" w:lineRule="auto"/>
+        <w:rPr>
+          <w:rFonts w:ascii="Times New Roman" w:hAnsi="Times New Roman" w:cs="Times New Roman"/>
+          <w:bCs/>
+          <w:sz w:val="24"/>
+          <w:szCs w:val="24"/>
+        </w:rPr>
+      </w:pPr>
+      <w:r>
+        <w:rPr>
+          <w:rFonts w:ascii="Times New Roman" w:hAnsi="Times New Roman" w:cs="Times New Roman"/>
+          <w:b/>
+          <w:sz w:val="24"/>
+          <w:szCs w:val="24"/>
+        </w:rPr>
+        <w:t>GameObject</w:t>
+      </w:r>
+      <w:r>
+        <w:rPr>
+          <w:rFonts w:ascii="Times New Roman" w:hAnsi="Times New Roman" w:cs="Times New Roman"/>
+          <w:b/>
+          <w:sz w:val="24"/>
+          <w:szCs w:val="24"/>
+        </w:rPr>
+        <w:t xml:space="preserve">: </w:t>
+      </w:r>
+      <w:r>
+        <w:rPr>
+          <w:rFonts w:ascii="Times New Roman" w:hAnsi="Times New Roman" w:cs="Times New Roman"/>
+          <w:bCs/>
+          <w:sz w:val="24"/>
+          <w:szCs w:val="24"/>
+        </w:rPr>
+        <w:t>A GameObject-ben (játékobjektumokban) rejlenek a játék legkritikusabb részei. Minden elem egy jelenetben egy játékobjektum, ezek önmagukban képtelenek cselekedni, mivel komponensekre van szükségük.</w:t>
+      </w:r>
+      <w:r>
+        <w:rPr>
+          <w:rFonts w:ascii="Times New Roman" w:hAnsi="Times New Roman" w:cs="Times New Roman"/>
+          <w:bCs/>
+          <w:sz w:val="24"/>
+          <w:szCs w:val="24"/>
+        </w:rPr>
+        <w:t xml:space="preserve"> </w:t>
+      </w:r>
+      <w:r>
+        <w:rPr>
+          <w:rFonts w:ascii="Times New Roman" w:hAnsi="Times New Roman" w:cs="Times New Roman"/>
+          <w:bCs/>
+          <w:sz w:val="24"/>
+          <w:szCs w:val="24"/>
+        </w:rPr>
+        <w:t>Emellett a GameObject-ek menthetőek sablonokba (</w:t>
+      </w:r>
+      <w:r>
+        <w:rPr>
+          <w:rFonts w:ascii="Times New Roman" w:hAnsi="Times New Roman" w:cs="Times New Roman"/>
+          <w:b/>
+          <w:sz w:val="24"/>
+          <w:szCs w:val="24"/>
+        </w:rPr>
+        <w:t>Prefab</w:t>
+      </w:r>
+      <w:r>
+        <w:rPr>
+          <w:rFonts w:ascii="Times New Roman" w:hAnsi="Times New Roman" w:cs="Times New Roman"/>
+          <w:bCs/>
+          <w:sz w:val="24"/>
+          <w:szCs w:val="24"/>
+        </w:rPr>
+        <w:t>), amelyeket magunknak elkészített GameObject-eket és tulajdonságukat a projekt bármely részére beilleszthető és felhasználható. Fő előnye az, hogy a sablon tulajdonságait minden példány felveszi, a sablonban történő változásokat is beleértve</w:t>
+      </w:r>
+      <w:r>
+        <w:rPr>
+          <w:rFonts w:ascii="Times New Roman" w:hAnsi="Times New Roman" w:cs="Times New Roman"/>
+          <w:bCs/>
+          <w:sz w:val="24"/>
+          <w:szCs w:val="24"/>
+        </w:rPr>
+        <w:t>.</w:t>
+      </w:r>
+    </w:p>
+    <w:p>
+      <w:pPr>
+        <w:spacing w:line="360" w:lineRule="auto"/>
+        <w:rPr>
+          <w:rFonts w:ascii="Times New Roman" w:hAnsi="Times New Roman" w:cs="Times New Roman"/>
+          <w:bCs/>
+          <w:sz w:val="24"/>
+          <w:szCs w:val="24"/>
+        </w:rPr>
+      </w:pPr>
+    </w:p>
+    <w:p>
+      <w:pPr>
+        <w:spacing w:line="360" w:lineRule="auto"/>
+        <w:rPr>
+          <w:rFonts w:ascii="Times New Roman" w:hAnsi="Times New Roman" w:cs="Times New Roman"/>
+          <w:bCs/>
+          <w:sz w:val="24"/>
+          <w:szCs w:val="24"/>
+        </w:rPr>
+      </w:pPr>
+    </w:p>
+    <w:p>
+      <w:pPr>
+        <w:spacing w:line="360" w:lineRule="auto"/>
+        <w:rPr>
+          <w:rFonts w:ascii="Times New Roman" w:hAnsi="Times New Roman" w:cs="Times New Roman"/>
+          <w:bCs/>
+          <w:sz w:val="24"/>
+          <w:szCs w:val="24"/>
+        </w:rPr>
+      </w:pPr>
+      <w:r>
+        <w:rPr>
+          <w:rFonts w:ascii="Times New Roman" w:hAnsi="Times New Roman" w:cs="Times New Roman"/>
+          <w:b/>
+          <w:sz w:val="24"/>
+          <w:szCs w:val="24"/>
+        </w:rPr>
+        <w:t>Komponens</w:t>
+      </w:r>
+      <w:r>
+        <w:rPr>
+          <w:rFonts w:ascii="Times New Roman" w:hAnsi="Times New Roman" w:cs="Times New Roman"/>
+          <w:b/>
+          <w:sz w:val="24"/>
+          <w:szCs w:val="24"/>
+        </w:rPr>
+        <w:t xml:space="preserve">: </w:t>
+      </w:r>
+      <w:r>
+        <w:rPr>
+          <w:rFonts w:ascii="Times New Roman" w:hAnsi="Times New Roman" w:cs="Times New Roman"/>
+          <w:bCs/>
+          <w:sz w:val="24"/>
+          <w:szCs w:val="24"/>
+        </w:rPr>
+        <w:t>A GameObject-ek funkciói a hozzá kapcsolt komponensektől függ. A Unity rengeteg beépített komponenst tartalmaz, de a sajátunkat is elkészíthetjük. Néhány</w:t>
+      </w:r>
+      <w:r>
+        <w:rPr>
+          <w:rFonts w:ascii="Times New Roman" w:hAnsi="Times New Roman" w:cs="Times New Roman"/>
+          <w:bCs/>
+          <w:sz w:val="24"/>
+          <w:szCs w:val="24"/>
+        </w:rPr>
+        <w:t xml:space="preserve"> </w:t>
+      </w:r>
+      <w:r>
+        <w:rPr>
+          <w:rFonts w:ascii="Times New Roman" w:hAnsi="Times New Roman" w:cs="Times New Roman"/>
+          <w:bCs/>
+          <w:sz w:val="24"/>
+          <w:szCs w:val="24"/>
+        </w:rPr>
+        <w:t>fontosabb komponens:</w:t>
+      </w:r>
+    </w:p>
+    <w:p>
+      <w:pPr>
+        <w:pStyle w:val="Listaszerbekezds"/>
+        <w:numPr>
+          <w:ilvl w:val="0"/>
+          <w:numId w:val="8"/>
+        </w:numPr>
+        <w:spacing w:line="360" w:lineRule="auto"/>
+        <w:rPr>
+          <w:rFonts w:ascii="Times New Roman" w:hAnsi="Times New Roman" w:cs="Times New Roman"/>
+          <w:bCs/>
+          <w:sz w:val="24"/>
+          <w:szCs w:val="24"/>
+        </w:rPr>
+      </w:pPr>
+      <w:r>
+        <w:rPr>
+          <w:rFonts w:ascii="Times New Roman" w:hAnsi="Times New Roman" w:cs="Times New Roman"/>
+          <w:bCs/>
+          <w:sz w:val="24"/>
+          <w:szCs w:val="24"/>
+        </w:rPr>
+        <w:lastRenderedPageBreak/>
+        <w:t>A Transform komponens az objektum pozícióját, méretét és elforgatásának</w:t>
+      </w:r>
+      <w:r>
+        <w:rPr>
+          <w:rFonts w:ascii="Times New Roman" w:hAnsi="Times New Roman" w:cs="Times New Roman"/>
+          <w:bCs/>
+          <w:sz w:val="24"/>
+          <w:szCs w:val="24"/>
+        </w:rPr>
+        <w:t xml:space="preserve"> </w:t>
+      </w:r>
+      <w:r>
+        <w:rPr>
+          <w:rFonts w:ascii="Times New Roman" w:hAnsi="Times New Roman" w:cs="Times New Roman"/>
+          <w:bCs/>
+          <w:sz w:val="24"/>
+          <w:szCs w:val="24"/>
+        </w:rPr>
+        <w:t>mértékét határozza meg. Minden GameObject alapvető komponense, nem törölhető</w:t>
+      </w:r>
+      <w:r>
+        <w:rPr>
+          <w:rFonts w:ascii="Times New Roman" w:hAnsi="Times New Roman" w:cs="Times New Roman"/>
+          <w:bCs/>
+          <w:sz w:val="24"/>
+          <w:szCs w:val="24"/>
+        </w:rPr>
+        <w:t xml:space="preserve"> </w:t>
+      </w:r>
+      <w:r>
+        <w:rPr>
+          <w:rFonts w:ascii="Times New Roman" w:hAnsi="Times New Roman" w:cs="Times New Roman"/>
+          <w:bCs/>
+          <w:sz w:val="24"/>
+          <w:szCs w:val="24"/>
+        </w:rPr>
+        <w:t>belőle.</w:t>
+      </w:r>
+    </w:p>
+    <w:p>
+      <w:pPr>
+        <w:pStyle w:val="Listaszerbekezds"/>
+        <w:numPr>
+          <w:ilvl w:val="0"/>
+          <w:numId w:val="8"/>
+        </w:numPr>
+        <w:spacing w:line="360" w:lineRule="auto"/>
+        <w:rPr>
+          <w:rFonts w:ascii="Times New Roman" w:hAnsi="Times New Roman" w:cs="Times New Roman"/>
+          <w:bCs/>
+          <w:sz w:val="24"/>
+          <w:szCs w:val="24"/>
+        </w:rPr>
+      </w:pPr>
+      <w:r>
+        <w:rPr>
+          <w:rFonts w:ascii="Times New Roman" w:hAnsi="Times New Roman" w:cs="Times New Roman"/>
+          <w:bCs/>
+          <w:sz w:val="24"/>
+          <w:szCs w:val="24"/>
+        </w:rPr>
+        <w:t>Sprite Renderer komponens a karakter vagy játékelem képét jeleníti meg, amit</w:t>
+      </w:r>
+      <w:r>
+        <w:rPr>
+          <w:rFonts w:ascii="Times New Roman" w:hAnsi="Times New Roman" w:cs="Times New Roman"/>
+          <w:bCs/>
+          <w:sz w:val="24"/>
+          <w:szCs w:val="24"/>
+        </w:rPr>
+        <w:t xml:space="preserve"> </w:t>
+      </w:r>
+      <w:r>
+        <w:rPr>
+          <w:rFonts w:ascii="Times New Roman" w:hAnsi="Times New Roman" w:cs="Times New Roman"/>
+          <w:bCs/>
+          <w:sz w:val="24"/>
+          <w:szCs w:val="24"/>
+        </w:rPr>
+        <w:t>sprite-nak hívunk.</w:t>
+      </w:r>
+    </w:p>
+    <w:p>
+      <w:pPr>
+        <w:pStyle w:val="Listaszerbekezds"/>
+        <w:numPr>
+          <w:ilvl w:val="0"/>
+          <w:numId w:val="8"/>
+        </w:numPr>
+        <w:spacing w:line="360" w:lineRule="auto"/>
+        <w:rPr>
+          <w:rFonts w:ascii="Times New Roman" w:hAnsi="Times New Roman" w:cs="Times New Roman"/>
+          <w:bCs/>
+          <w:sz w:val="24"/>
+          <w:szCs w:val="24"/>
+        </w:rPr>
+      </w:pPr>
+      <w:r>
+        <w:rPr>
+          <w:rFonts w:ascii="Times New Roman" w:hAnsi="Times New Roman" w:cs="Times New Roman"/>
+          <w:bCs/>
+          <w:sz w:val="24"/>
+          <w:szCs w:val="24"/>
+        </w:rPr>
+        <w:t>RigidBody2D a Unity Physics Engine-t használja a karakter mozgatásához.</w:t>
+      </w:r>
+      <w:r>
+        <w:rPr>
+          <w:rFonts w:ascii="Times New Roman" w:hAnsi="Times New Roman" w:cs="Times New Roman"/>
+          <w:bCs/>
+          <w:sz w:val="24"/>
+          <w:szCs w:val="24"/>
+        </w:rPr>
+        <w:t xml:space="preserve"> </w:t>
+      </w:r>
+      <w:r>
+        <w:rPr>
+          <w:rFonts w:ascii="Times New Roman" w:hAnsi="Times New Roman" w:cs="Times New Roman"/>
+          <w:bCs/>
+          <w:sz w:val="24"/>
+          <w:szCs w:val="24"/>
+        </w:rPr>
+        <w:t>Ez szükséges ahhoz, hogy a karakter a fizika szabályainak megfelelően mozoghasson, ezzel élethűbbé válik a karakter mozgása.</w:t>
+      </w:r>
+    </w:p>
+    <w:p>
+      <w:pPr>
+        <w:pStyle w:val="Listaszerbekezds"/>
+        <w:numPr>
+          <w:ilvl w:val="0"/>
+          <w:numId w:val="8"/>
+        </w:numPr>
+        <w:spacing w:line="360" w:lineRule="auto"/>
+        <w:rPr>
+          <w:rFonts w:ascii="Times New Roman" w:hAnsi="Times New Roman" w:cs="Times New Roman"/>
+          <w:bCs/>
+          <w:sz w:val="24"/>
+          <w:szCs w:val="24"/>
+        </w:rPr>
+      </w:pPr>
+      <w:r>
+        <w:rPr>
+          <w:rFonts w:ascii="Times New Roman" w:hAnsi="Times New Roman" w:cs="Times New Roman"/>
+          <w:bCs/>
+          <w:sz w:val="24"/>
+          <w:szCs w:val="24"/>
+        </w:rPr>
+        <w:t>Collider-ek (CapsuleCollider2D, BoxCollider2D, CirlcleCollider2D) a más objektumokkal való érintkezést, ütközést teszik lehetővé. Triggernek jelölve a collider áthaladhat más collider-eken.</w:t>
+      </w:r>
+    </w:p>
+    <w:p>
+      <w:pPr>
+        <w:pStyle w:val="Listaszerbekezds"/>
+        <w:numPr>
+          <w:ilvl w:val="0"/>
+          <w:numId w:val="8"/>
+        </w:numPr>
+        <w:spacing w:line="360" w:lineRule="auto"/>
+        <w:rPr>
+          <w:rFonts w:ascii="Times New Roman" w:hAnsi="Times New Roman" w:cs="Times New Roman"/>
+          <w:bCs/>
+          <w:sz w:val="24"/>
+          <w:szCs w:val="24"/>
+        </w:rPr>
+      </w:pPr>
+      <w:r>
+        <w:rPr>
+          <w:rFonts w:ascii="Times New Roman" w:hAnsi="Times New Roman" w:cs="Times New Roman"/>
+          <w:bCs/>
+          <w:sz w:val="24"/>
+          <w:szCs w:val="24"/>
+        </w:rPr>
+        <w:t>Animator segítségével irányítjuk az animációkat. Az animációk működését egy</w:t>
+      </w:r>
+      <w:r>
+        <w:rPr>
+          <w:rFonts w:ascii="Times New Roman" w:hAnsi="Times New Roman" w:cs="Times New Roman"/>
+          <w:bCs/>
+          <w:sz w:val="24"/>
+          <w:szCs w:val="24"/>
+        </w:rPr>
+        <w:t xml:space="preserve"> </w:t>
+      </w:r>
+      <w:r>
+        <w:rPr>
+          <w:rFonts w:ascii="Times New Roman" w:hAnsi="Times New Roman" w:cs="Times New Roman"/>
+          <w:bCs/>
+          <w:sz w:val="24"/>
+          <w:szCs w:val="24"/>
+        </w:rPr>
+        <w:t>irányított gráf formájában adhatjuk meg. Az animációkat átmenetekkel kapcsolhatjuk össze, az átmenetekhez feltételek adhatóak.</w:t>
+      </w:r>
+    </w:p>
+    <w:p>
+      <w:pPr>
+        <w:pStyle w:val="Listaszerbekezds"/>
+        <w:numPr>
+          <w:ilvl w:val="0"/>
+          <w:numId w:val="8"/>
+        </w:numPr>
+        <w:spacing w:line="360" w:lineRule="auto"/>
+        <w:rPr>
+          <w:rFonts w:ascii="Times New Roman" w:hAnsi="Times New Roman" w:cs="Times New Roman"/>
+          <w:bCs/>
+          <w:sz w:val="24"/>
+          <w:szCs w:val="24"/>
+        </w:rPr>
+      </w:pPr>
+      <w:r>
+        <w:rPr>
+          <w:rFonts w:ascii="Times New Roman" w:hAnsi="Times New Roman" w:cs="Times New Roman"/>
+          <w:bCs/>
+          <w:sz w:val="24"/>
+          <w:szCs w:val="24"/>
+        </w:rPr>
+        <w:t>Text komponenssel szövegdobozt jeleníthetünk meg.</w:t>
+      </w:r>
+    </w:p>
+    <w:p>
+      <w:pPr>
+        <w:pStyle w:val="Listaszerbekezds"/>
+        <w:numPr>
+          <w:ilvl w:val="0"/>
+          <w:numId w:val="8"/>
+        </w:numPr>
+        <w:spacing w:line="360" w:lineRule="auto"/>
+        <w:rPr>
+          <w:rFonts w:ascii="Times New Roman" w:hAnsi="Times New Roman" w:cs="Times New Roman"/>
+          <w:bCs/>
+          <w:sz w:val="24"/>
+          <w:szCs w:val="24"/>
+        </w:rPr>
+      </w:pPr>
+      <w:r>
+        <w:rPr>
+          <w:rFonts w:ascii="Times New Roman" w:hAnsi="Times New Roman" w:cs="Times New Roman"/>
+          <w:bCs/>
+          <w:sz w:val="24"/>
+          <w:szCs w:val="24"/>
+        </w:rPr>
+        <w:t>Image komponenssel adható kép az objektumhoz.</w:t>
+      </w:r>
+    </w:p>
+    <w:p>
+      <w:pPr>
+        <w:pStyle w:val="Listaszerbekezds"/>
+        <w:numPr>
+          <w:ilvl w:val="0"/>
+          <w:numId w:val="8"/>
+        </w:numPr>
+        <w:spacing w:line="360" w:lineRule="auto"/>
+        <w:rPr>
+          <w:rFonts w:ascii="Times New Roman" w:hAnsi="Times New Roman" w:cs="Times New Roman"/>
+          <w:bCs/>
+          <w:sz w:val="24"/>
+          <w:szCs w:val="24"/>
+        </w:rPr>
+      </w:pPr>
+      <w:r>
+        <w:rPr>
+          <w:rFonts w:ascii="Times New Roman" w:hAnsi="Times New Roman" w:cs="Times New Roman"/>
+          <w:bCs/>
+          <w:sz w:val="24"/>
+          <w:szCs w:val="24"/>
+        </w:rPr>
+        <w:t>Button komponenssel az objektum gombként funkcionál. Megadható hozzá</w:t>
+      </w:r>
+      <w:r>
+        <w:rPr>
+          <w:rFonts w:ascii="Times New Roman" w:hAnsi="Times New Roman" w:cs="Times New Roman"/>
+          <w:bCs/>
+          <w:sz w:val="24"/>
+          <w:szCs w:val="24"/>
+        </w:rPr>
+        <w:t xml:space="preserve"> </w:t>
+      </w:r>
+      <w:r>
+        <w:rPr>
+          <w:rFonts w:ascii="Times New Roman" w:hAnsi="Times New Roman" w:cs="Times New Roman"/>
+          <w:bCs/>
+          <w:sz w:val="24"/>
+          <w:szCs w:val="24"/>
+        </w:rPr>
+        <w:t>függvény, ami meghívódik a gombra kattintáskor.</w:t>
+      </w:r>
+    </w:p>
+    <w:p>
+      <w:pPr>
+        <w:pStyle w:val="Listaszerbekezds"/>
+        <w:numPr>
+          <w:ilvl w:val="0"/>
+          <w:numId w:val="8"/>
+        </w:numPr>
+        <w:spacing w:line="360" w:lineRule="auto"/>
+        <w:rPr>
+          <w:rFonts w:ascii="Times New Roman" w:hAnsi="Times New Roman" w:cs="Times New Roman"/>
+          <w:bCs/>
+          <w:sz w:val="24"/>
+          <w:szCs w:val="24"/>
+        </w:rPr>
+      </w:pPr>
+      <w:r>
+        <w:rPr>
+          <w:rFonts w:ascii="Times New Roman" w:hAnsi="Times New Roman" w:cs="Times New Roman"/>
+          <w:bCs/>
+          <w:sz w:val="24"/>
+          <w:szCs w:val="24"/>
+        </w:rPr>
+        <w:t>Scriptek is hozzáadhatók komponensekként. Ezzel saját funkciókat adhatunk a GameObjectnek.</w:t>
+      </w:r>
+    </w:p>
+    <w:p>
+      <w:pPr>
+        <w:spacing w:line="360" w:lineRule="auto"/>
+        <w:jc w:val="center"/>
+        <w:rPr>
+          <w:rFonts w:ascii="Times New Roman" w:hAnsi="Times New Roman" w:cs="Times New Roman"/>
+          <w:b/>
+          <w:sz w:val="32"/>
+          <w:szCs w:val="32"/>
+        </w:rPr>
+      </w:pPr>
+      <w:r>
+        <w:rPr>
+          <w:rFonts w:ascii="Times New Roman" w:hAnsi="Times New Roman" w:cs="Times New Roman"/>
+          <w:b/>
+          <w:sz w:val="32"/>
+          <w:szCs w:val="32"/>
+        </w:rPr>
+        <w:t>3.</w:t>
+      </w:r>
+      <w:r>
+        <w:rPr>
+          <w:rFonts w:ascii="Times New Roman" w:hAnsi="Times New Roman" w:cs="Times New Roman"/>
+          <w:b/>
+          <w:sz w:val="32"/>
+          <w:szCs w:val="32"/>
+        </w:rPr>
+        <w:t>4</w:t>
+      </w:r>
+      <w:r>
+        <w:rPr>
+          <w:rFonts w:ascii="Times New Roman" w:hAnsi="Times New Roman" w:cs="Times New Roman"/>
+          <w:b/>
+          <w:sz w:val="32"/>
+          <w:szCs w:val="32"/>
+        </w:rPr>
+        <w:t>.</w:t>
+      </w:r>
+      <w:r>
+        <w:rPr>
+          <w:rFonts w:ascii="Times New Roman" w:hAnsi="Times New Roman" w:cs="Times New Roman"/>
+          <w:b/>
+          <w:sz w:val="32"/>
+          <w:szCs w:val="32"/>
+        </w:rPr>
+        <w:t>2</w:t>
+      </w:r>
+      <w:r>
+        <w:rPr>
+          <w:rFonts w:ascii="Times New Roman" w:hAnsi="Times New Roman" w:cs="Times New Roman"/>
+          <w:b/>
+          <w:sz w:val="32"/>
+          <w:szCs w:val="32"/>
+        </w:rPr>
+        <w:t xml:space="preserve">. </w:t>
+      </w:r>
+      <w:r>
+        <w:rPr>
+          <w:rFonts w:ascii="Times New Roman" w:hAnsi="Times New Roman" w:cs="Times New Roman"/>
+          <w:b/>
+          <w:sz w:val="32"/>
+          <w:szCs w:val="32"/>
+        </w:rPr>
+        <w:t>Scene elemek</w:t>
+      </w:r>
+    </w:p>
+    <w:p>
+      <w:pPr>
+        <w:spacing w:line="360" w:lineRule="auto"/>
+        <w:rPr>
+          <w:rFonts w:ascii="Times New Roman" w:hAnsi="Times New Roman" w:cs="Times New Roman"/>
+          <w:bCs/>
+          <w:sz w:val="24"/>
+          <w:szCs w:val="24"/>
+        </w:rPr>
+      </w:pPr>
+      <w:r>
+        <w:rPr>
+          <w:rFonts w:ascii="Times New Roman" w:hAnsi="Times New Roman" w:cs="Times New Roman"/>
+          <w:b/>
+          <w:sz w:val="24"/>
+          <w:szCs w:val="24"/>
+        </w:rPr>
+        <w:t>Scene</w:t>
+      </w:r>
+      <w:r>
+        <w:rPr>
+          <w:rFonts w:ascii="Times New Roman" w:hAnsi="Times New Roman" w:cs="Times New Roman"/>
+          <w:b/>
+          <w:sz w:val="24"/>
+          <w:szCs w:val="24"/>
+        </w:rPr>
+        <w:t>:</w:t>
+      </w:r>
+      <w:r>
+        <w:rPr>
+          <w:rFonts w:ascii="Times New Roman" w:hAnsi="Times New Roman" w:cs="Times New Roman"/>
+          <w:b/>
+          <w:sz w:val="24"/>
+          <w:szCs w:val="24"/>
+        </w:rPr>
+        <w:t xml:space="preserve"> </w:t>
+      </w:r>
+      <w:r>
+        <w:rPr>
+          <w:rFonts w:ascii="Times New Roman" w:hAnsi="Times New Roman" w:cs="Times New Roman"/>
+          <w:bCs/>
+          <w:sz w:val="24"/>
+          <w:szCs w:val="24"/>
+        </w:rPr>
+        <w:t>A Scene-ek, magyarul színhelyek, a játék környezetét és menüit tartalmazzák. Színhelyekre gondolhatunk úgy, mint egy pályára, elhelyezhetők benne akadályok, tájelemek, dekorációk, illetve a menü és egyéb felületek.[</w:t>
+      </w:r>
+      <w:r>
+        <w:rPr>
+          <w:rFonts w:ascii="Times New Roman" w:hAnsi="Times New Roman" w:cs="Times New Roman"/>
+          <w:bCs/>
+          <w:sz w:val="24"/>
+          <w:szCs w:val="24"/>
+        </w:rPr>
+        <w:t>7</w:t>
+      </w:r>
+      <w:r>
+        <w:rPr>
+          <w:rFonts w:ascii="Times New Roman" w:hAnsi="Times New Roman" w:cs="Times New Roman"/>
+          <w:bCs/>
+          <w:sz w:val="24"/>
+          <w:szCs w:val="24"/>
+        </w:rPr>
+        <w:t xml:space="preserve">] </w:t>
+      </w:r>
+    </w:p>
+    <w:p>
+      <w:pPr>
+        <w:spacing w:line="360" w:lineRule="auto"/>
+        <w:rPr>
+          <w:rFonts w:ascii="Times New Roman" w:hAnsi="Times New Roman" w:cs="Times New Roman"/>
+          <w:bCs/>
+          <w:sz w:val="24"/>
+          <w:szCs w:val="24"/>
+        </w:rPr>
+      </w:pPr>
+      <w:r>
+        <w:rPr>
+          <w:rFonts w:ascii="Times New Roman" w:hAnsi="Times New Roman" w:cs="Times New Roman"/>
+          <w:b/>
+          <w:sz w:val="24"/>
+          <w:szCs w:val="24"/>
+        </w:rPr>
+        <w:t>Camera</w:t>
+      </w:r>
+      <w:r>
+        <w:rPr>
+          <w:rFonts w:ascii="Times New Roman" w:hAnsi="Times New Roman" w:cs="Times New Roman"/>
+          <w:b/>
+          <w:sz w:val="24"/>
+          <w:szCs w:val="24"/>
+        </w:rPr>
+        <w:t>:</w:t>
+      </w:r>
+      <w:r>
+        <w:rPr>
+          <w:rFonts w:ascii="Times New Roman" w:hAnsi="Times New Roman" w:cs="Times New Roman"/>
+          <w:b/>
+          <w:sz w:val="24"/>
+          <w:szCs w:val="24"/>
+        </w:rPr>
+        <w:t xml:space="preserve"> </w:t>
+      </w:r>
+      <w:r>
+        <w:rPr>
+          <w:rFonts w:ascii="Times New Roman" w:hAnsi="Times New Roman" w:cs="Times New Roman"/>
+          <w:bCs/>
+          <w:sz w:val="24"/>
+          <w:szCs w:val="24"/>
+        </w:rPr>
+        <w:t xml:space="preserve">A kamera egy olyan </w:t>
+      </w:r>
+      <w:r>
+        <w:rPr>
+          <w:rFonts w:ascii="Times New Roman" w:hAnsi="Times New Roman" w:cs="Times New Roman"/>
+          <w:bCs/>
+          <w:sz w:val="24"/>
+          <w:szCs w:val="24"/>
+        </w:rPr>
+        <w:t>eszköz,</w:t>
+      </w:r>
+      <w:r>
+        <w:rPr>
+          <w:rFonts w:ascii="Times New Roman" w:hAnsi="Times New Roman" w:cs="Times New Roman"/>
+          <w:bCs/>
+          <w:sz w:val="24"/>
+          <w:szCs w:val="24"/>
+        </w:rPr>
+        <w:t xml:space="preserve"> amely megjeleníti a világot a játékos számára.</w:t>
+      </w:r>
+      <w:r>
+        <w:rPr>
+          <w:rFonts w:ascii="Times New Roman" w:hAnsi="Times New Roman" w:cs="Times New Roman"/>
+          <w:bCs/>
+          <w:sz w:val="24"/>
+          <w:szCs w:val="24"/>
+        </w:rPr>
+        <w:t xml:space="preserve"> </w:t>
+      </w:r>
+      <w:r>
+        <w:rPr>
+          <w:rFonts w:ascii="Times New Roman" w:hAnsi="Times New Roman" w:cs="Times New Roman"/>
+          <w:bCs/>
+          <w:sz w:val="24"/>
+          <w:szCs w:val="24"/>
+        </w:rPr>
+        <w:t>Testre szabható</w:t>
+      </w:r>
+      <w:r>
+        <w:rPr>
+          <w:rFonts w:ascii="Times New Roman" w:hAnsi="Times New Roman" w:cs="Times New Roman"/>
+          <w:bCs/>
+          <w:sz w:val="24"/>
+          <w:szCs w:val="24"/>
+        </w:rPr>
+        <w:t>, scriptelhető, hogy szinte bármilyen hatást elérhető legyen vele.[</w:t>
+      </w:r>
+      <w:r>
+        <w:rPr>
+          <w:rFonts w:ascii="Times New Roman" w:hAnsi="Times New Roman" w:cs="Times New Roman"/>
+          <w:bCs/>
+          <w:sz w:val="24"/>
+          <w:szCs w:val="24"/>
+        </w:rPr>
+        <w:t>8</w:t>
+      </w:r>
+      <w:r>
+        <w:rPr>
+          <w:rFonts w:ascii="Times New Roman" w:hAnsi="Times New Roman" w:cs="Times New Roman"/>
+          <w:bCs/>
+          <w:sz w:val="24"/>
+          <w:szCs w:val="24"/>
+        </w:rPr>
+        <w:t xml:space="preserve">] </w:t>
+      </w:r>
+    </w:p>
+    <w:p>
+      <w:pPr>
+        <w:spacing w:line="360" w:lineRule="auto"/>
+        <w:rPr>
+          <w:rFonts w:ascii="Times New Roman" w:hAnsi="Times New Roman" w:cs="Times New Roman"/>
+          <w:bCs/>
+          <w:sz w:val="24"/>
+          <w:szCs w:val="24"/>
+        </w:rPr>
+      </w:pPr>
+      <w:r>
+        <w:rPr>
+          <w:rFonts w:ascii="Times New Roman" w:hAnsi="Times New Roman" w:cs="Times New Roman"/>
+          <w:b/>
+          <w:sz w:val="24"/>
+          <w:szCs w:val="24"/>
+        </w:rPr>
+        <w:t>Canvas</w:t>
+      </w:r>
+      <w:r>
+        <w:rPr>
+          <w:rFonts w:ascii="Times New Roman" w:hAnsi="Times New Roman" w:cs="Times New Roman"/>
+          <w:b/>
+          <w:sz w:val="24"/>
+          <w:szCs w:val="24"/>
+        </w:rPr>
+        <w:t>:</w:t>
+      </w:r>
+      <w:r>
+        <w:rPr>
+          <w:rFonts w:ascii="Times New Roman" w:hAnsi="Times New Roman" w:cs="Times New Roman"/>
+          <w:b/>
+          <w:sz w:val="24"/>
+          <w:szCs w:val="24"/>
+        </w:rPr>
+        <w:t xml:space="preserve"> </w:t>
+      </w:r>
+      <w:r>
+        <w:rPr>
+          <w:rFonts w:ascii="Times New Roman" w:hAnsi="Times New Roman" w:cs="Times New Roman"/>
+          <w:bCs/>
+          <w:sz w:val="24"/>
+          <w:szCs w:val="24"/>
+        </w:rPr>
+        <w:t xml:space="preserve">A Canvas egy GameObject egy Canvas komponenssel. Minden UI elemnek ebben a GameObject-ben kell lennie. Ha még nincs Canvas a Scene-ben, egy UI elem hozzáadásával automatikusan létrejön. </w:t>
+      </w:r>
+    </w:p>
+    <w:p>
+      <w:pPr>
+        <w:spacing w:line="360" w:lineRule="auto"/>
+        <w:rPr>
+          <w:rFonts w:ascii="Times New Roman" w:hAnsi="Times New Roman" w:cs="Times New Roman"/>
+          <w:bCs/>
+          <w:sz w:val="24"/>
+          <w:szCs w:val="24"/>
+        </w:rPr>
+      </w:pPr>
+      <w:r>
+        <w:rPr>
+          <w:rFonts w:ascii="Times New Roman" w:hAnsi="Times New Roman" w:cs="Times New Roman"/>
+          <w:b/>
+          <w:sz w:val="24"/>
+          <w:szCs w:val="24"/>
+        </w:rPr>
+        <w:t>Event</w:t>
+      </w:r>
+      <w:r>
+        <w:rPr>
+          <w:rFonts w:ascii="Times New Roman" w:hAnsi="Times New Roman" w:cs="Times New Roman"/>
+          <w:b/>
+          <w:sz w:val="24"/>
+          <w:szCs w:val="24"/>
+        </w:rPr>
+        <w:t xml:space="preserve"> </w:t>
+      </w:r>
+      <w:r>
+        <w:rPr>
+          <w:rFonts w:ascii="Times New Roman" w:hAnsi="Times New Roman" w:cs="Times New Roman"/>
+          <w:b/>
+          <w:sz w:val="24"/>
+          <w:szCs w:val="24"/>
+        </w:rPr>
+        <w:t>System</w:t>
+      </w:r>
+      <w:r>
+        <w:rPr>
+          <w:rFonts w:ascii="Times New Roman" w:hAnsi="Times New Roman" w:cs="Times New Roman"/>
+          <w:b/>
+          <w:sz w:val="24"/>
+          <w:szCs w:val="24"/>
+        </w:rPr>
+        <w:t>:</w:t>
+      </w:r>
+      <w:r>
+        <w:rPr>
+          <w:rFonts w:ascii="Times New Roman" w:hAnsi="Times New Roman" w:cs="Times New Roman"/>
+          <w:b/>
+          <w:sz w:val="24"/>
+          <w:szCs w:val="24"/>
+        </w:rPr>
+        <w:t xml:space="preserve"> </w:t>
+      </w:r>
+      <w:r>
+        <w:rPr>
+          <w:rFonts w:ascii="Times New Roman" w:hAnsi="Times New Roman" w:cs="Times New Roman"/>
+          <w:bCs/>
+          <w:sz w:val="24"/>
+          <w:szCs w:val="24"/>
+        </w:rPr>
+        <w:t xml:space="preserve">Az Event System közvetíti a billentyűzet, egér és egyéb inputokat az objektumok felé. </w:t>
+      </w:r>
+    </w:p>
+    <w:p>
+      <w:pPr>
+        <w:spacing w:line="360" w:lineRule="auto"/>
+        <w:rPr>
+          <w:rFonts w:ascii="Times New Roman" w:hAnsi="Times New Roman" w:cs="Times New Roman"/>
+          <w:bCs/>
+          <w:sz w:val="24"/>
+          <w:szCs w:val="24"/>
+        </w:rPr>
+      </w:pPr>
+      <w:r>
+        <w:rPr>
+          <w:rFonts w:ascii="Times New Roman" w:hAnsi="Times New Roman" w:cs="Times New Roman"/>
+          <w:b/>
+          <w:sz w:val="24"/>
+          <w:szCs w:val="24"/>
+        </w:rPr>
+        <w:lastRenderedPageBreak/>
+        <w:t>Grid</w:t>
+      </w:r>
+      <w:r>
+        <w:rPr>
+          <w:rFonts w:ascii="Times New Roman" w:hAnsi="Times New Roman" w:cs="Times New Roman"/>
+          <w:b/>
+          <w:sz w:val="24"/>
+          <w:szCs w:val="24"/>
+        </w:rPr>
+        <w:t>:</w:t>
+      </w:r>
+      <w:r>
+        <w:rPr>
+          <w:rFonts w:ascii="Times New Roman" w:hAnsi="Times New Roman" w:cs="Times New Roman"/>
+          <w:b/>
+          <w:sz w:val="24"/>
+          <w:szCs w:val="24"/>
+        </w:rPr>
+        <w:t xml:space="preserve"> </w:t>
+      </w:r>
+      <w:r>
+        <w:rPr>
+          <w:rFonts w:ascii="Times New Roman" w:hAnsi="Times New Roman" w:cs="Times New Roman"/>
+          <w:bCs/>
+          <w:sz w:val="24"/>
+          <w:szCs w:val="24"/>
+        </w:rPr>
+        <w:t xml:space="preserve">Egy GameObject Grid komponenssel, ami a GameObject-ek elhelyezésében segít, cellákra osztja fel a Scene-t </w:t>
+      </w:r>
+    </w:p>
+    <w:p>
+      <w:pPr>
+        <w:spacing w:line="360" w:lineRule="auto"/>
+        <w:rPr>
+          <w:rFonts w:ascii="Times New Roman" w:hAnsi="Times New Roman" w:cs="Times New Roman"/>
+          <w:bCs/>
+          <w:sz w:val="24"/>
+          <w:szCs w:val="24"/>
+        </w:rPr>
+      </w:pPr>
+      <w:r>
+        <w:rPr>
+          <w:rFonts w:ascii="Times New Roman" w:hAnsi="Times New Roman" w:cs="Times New Roman"/>
+          <w:b/>
+          <w:sz w:val="24"/>
+          <w:szCs w:val="24"/>
+        </w:rPr>
+        <w:t>Tilemap</w:t>
+      </w:r>
+      <w:r>
+        <w:rPr>
+          <w:rFonts w:ascii="Times New Roman" w:hAnsi="Times New Roman" w:cs="Times New Roman"/>
+          <w:b/>
+          <w:sz w:val="24"/>
+          <w:szCs w:val="24"/>
+        </w:rPr>
+        <w:t xml:space="preserve">: </w:t>
+      </w:r>
+      <w:r>
+        <w:rPr>
+          <w:rFonts w:ascii="Times New Roman" w:hAnsi="Times New Roman" w:cs="Times New Roman"/>
+          <w:bCs/>
+          <w:sz w:val="24"/>
+          <w:szCs w:val="24"/>
+        </w:rPr>
+        <w:t>Tile Asset-ek, azaz a pályát felépítő platformok tárolására és kezelésére alkalmas. Collider komponens adható hozzá. Grid komponenssel együtt, vagy egy Grid gyerek objektumaként használható.</w:t>
+      </w:r>
+    </w:p>
+    <w:p>
+      <w:pPr>
+        <w:spacing w:line="360" w:lineRule="auto"/>
+        <w:jc w:val="center"/>
+        <w:rPr>
+          <w:rFonts w:ascii="Times New Roman" w:hAnsi="Times New Roman" w:cs="Times New Roman"/>
+          <w:b/>
+          <w:sz w:val="32"/>
+          <w:szCs w:val="32"/>
+        </w:rPr>
+      </w:pPr>
+      <w:r>
+        <w:rPr>
+          <w:rFonts w:ascii="Times New Roman" w:hAnsi="Times New Roman" w:cs="Times New Roman"/>
+          <w:b/>
+          <w:sz w:val="32"/>
+          <w:szCs w:val="32"/>
+        </w:rPr>
+        <w:t>3.</w:t>
+      </w:r>
+      <w:r>
+        <w:rPr>
+          <w:rFonts w:ascii="Times New Roman" w:hAnsi="Times New Roman" w:cs="Times New Roman"/>
+          <w:b/>
+          <w:sz w:val="32"/>
+          <w:szCs w:val="32"/>
+        </w:rPr>
+        <w:t>5</w:t>
+      </w:r>
+      <w:r>
+        <w:rPr>
+          <w:rFonts w:ascii="Times New Roman" w:hAnsi="Times New Roman" w:cs="Times New Roman"/>
+          <w:b/>
+          <w:sz w:val="32"/>
+          <w:szCs w:val="32"/>
+        </w:rPr>
+        <w:t xml:space="preserve">. </w:t>
+      </w:r>
+      <w:r>
+        <w:rPr>
+          <w:rFonts w:ascii="Times New Roman" w:hAnsi="Times New Roman" w:cs="Times New Roman"/>
+          <w:b/>
+          <w:sz w:val="32"/>
+          <w:szCs w:val="32"/>
+        </w:rPr>
+        <w:t>Scene elemek</w:t>
+      </w:r>
+    </w:p>
+    <w:p>
+      <w:pPr>
+        <w:spacing w:line="360" w:lineRule="auto"/>
+        <w:rPr>
+          <w:rFonts w:ascii="Times New Roman" w:hAnsi="Times New Roman" w:cs="Times New Roman"/>
+          <w:b/>
+          <w:sz w:val="24"/>
+          <w:szCs w:val="24"/>
+        </w:rPr>
+      </w:pPr>
+    </w:p>
+    <w:p>
+      <w:pPr>
+        <w:spacing w:line="360" w:lineRule="auto"/>
+        <w:rPr>
+          <w:rFonts w:ascii="Times New Roman" w:hAnsi="Times New Roman" w:cs="Times New Roman"/>
+          <w:bCs/>
+          <w:sz w:val="24"/>
+          <w:szCs w:val="24"/>
+        </w:rPr>
+      </w:pPr>
+    </w:p>
+    <w:p>
+      <w:pPr>
+        <w:spacing w:line="360" w:lineRule="auto"/>
+        <w:ind w:left="708" w:firstLine="708"/>
+        <w:rPr>
+          <w:rFonts w:ascii="Times New Roman" w:hAnsi="Times New Roman" w:cs="Times New Roman"/>
+          <w:bCs/>
+          <w:sz w:val="24"/>
+          <w:szCs w:val="24"/>
+        </w:rPr>
+      </w:pPr>
+    </w:p>
+    <w:p>
+      <w:pPr>
+        <w:spacing w:line="360" w:lineRule="auto"/>
+        <w:ind w:left="708" w:firstLine="708"/>
+        <w:rPr>
+          <w:rFonts w:ascii="Times New Roman" w:hAnsi="Times New Roman" w:cs="Times New Roman"/>
+          <w:bCs/>
+          <w:sz w:val="24"/>
+          <w:szCs w:val="24"/>
+        </w:rPr>
+        <w:sectPr>
+          <w:pgSz w:w="11906" w:h="16838" w:code="9"/>
+          <w:pgMar w:top="1412" w:right="1412" w:bottom="1412" w:left="1412" w:header="709" w:footer="709" w:gutter="0"/>
+          <w:cols w:space="708"/>
+          <w:docGrid w:linePitch="360"/>
+        </w:sectPr>
+      </w:pPr>
+    </w:p>
+    <w:p>
+      <w:pPr>
+        <w:spacing w:line="360" w:lineRule="auto"/>
+        <w:rPr>
+          <w:rFonts w:ascii="Times New Roman" w:hAnsi="Times New Roman" w:cs="Times New Roman"/>
+          <w:b/>
+          <w:sz w:val="32"/>
+          <w:szCs w:val="32"/>
+        </w:rPr>
+      </w:pPr>
+      <w:bookmarkStart w:id="2" w:name="_Hlk101336105"/>
+      <w:r>
+        <w:rPr>
+          <w:rFonts w:ascii="Times New Roman" w:hAnsi="Times New Roman" w:cs="Times New Roman"/>
+          <w:b/>
+          <w:sz w:val="32"/>
+          <w:szCs w:val="32"/>
+        </w:rPr>
         <w:lastRenderedPageBreak/>
         <w:t>Irodalomjegyzék</w:t>
       </w:r>
@@ -5912,122 +7980,47 @@
         <w:ind w:left="705" w:hanging="705"/>
         <w:rPr>
           <w:rFonts w:ascii="Times New Roman" w:hAnsi="Times New Roman" w:cs="Times New Roman"/>
-          <w:b/>
-          <w:sz w:val="24"/>
-          <w:szCs w:val="24"/>
-        </w:rPr>
-      </w:pPr>
-      <w:r>
-        <w:rPr>
-          <w:rFonts w:ascii="Times New Roman" w:hAnsi="Times New Roman" w:cs="Times New Roman"/>
-          <w:b/>
-          <w:sz w:val="24"/>
-          <w:szCs w:val="24"/>
-        </w:rPr>
-        <w:t>[</w:t>
-      </w:r>
-      <w:r>
-        <w:rPr>
-          <w:rFonts w:ascii="Times New Roman" w:hAnsi="Times New Roman" w:cs="Times New Roman"/>
-          <w:b/>
-          <w:sz w:val="24"/>
-          <w:szCs w:val="24"/>
-        </w:rPr>
-        <w:t xml:space="preserve">1] </w:t>
-      </w:r>
-      <w:r>
-        <w:rPr>
-          <w:rFonts w:ascii="Times New Roman" w:hAnsi="Times New Roman" w:cs="Times New Roman"/>
-          <w:b/>
+          <w:sz w:val="24"/>
+          <w:szCs w:val="24"/>
+        </w:rPr>
+      </w:pPr>
+      <w:r>
+        <w:rPr>
+          <w:rFonts w:ascii="Times New Roman" w:hAnsi="Times New Roman" w:cs="Times New Roman"/>
+          <w:b/>
+          <w:sz w:val="24"/>
+          <w:szCs w:val="24"/>
+        </w:rPr>
+        <w:t>[1]</w:t>
+      </w:r>
+      <w:r>
+        <w:rPr>
+          <w:rFonts w:ascii="Times New Roman" w:hAnsi="Times New Roman" w:cs="Times New Roman"/>
+          <w:b/>
+          <w:sz w:val="24"/>
+          <w:szCs w:val="24"/>
+        </w:rPr>
+        <w:t xml:space="preserve"> </w:t>
+      </w:r>
+      <w:r>
+        <w:rPr>
+          <w:rFonts w:ascii="Times New Roman" w:hAnsi="Times New Roman" w:cs="Times New Roman"/>
           <w:sz w:val="24"/>
           <w:szCs w:val="24"/>
         </w:rPr>
         <w:tab/>
-      </w:r>
-      <w:r>
-        <w:rPr>
-          <w:rFonts w:ascii="Times New Roman" w:hAnsi="Times New Roman" w:cs="Times New Roman"/>
-          <w:b/>
-          <w:sz w:val="24"/>
-          <w:szCs w:val="24"/>
-        </w:rPr>
-        <w:t>Wikipédia. Platformjáték – Wikipédia. [Elérés ideje 20</w:t>
-      </w:r>
-      <w:r>
-        <w:rPr>
-          <w:rFonts w:ascii="Times New Roman" w:hAnsi="Times New Roman" w:cs="Times New Roman"/>
-          <w:b/>
-          <w:sz w:val="24"/>
-          <w:szCs w:val="24"/>
-        </w:rPr>
-        <w:t>22</w:t>
-      </w:r>
-      <w:r>
-        <w:rPr>
-          <w:rFonts w:ascii="Times New Roman" w:hAnsi="Times New Roman" w:cs="Times New Roman"/>
-          <w:b/>
-          <w:sz w:val="24"/>
-          <w:szCs w:val="24"/>
-        </w:rPr>
-        <w:t xml:space="preserve">. </w:t>
-      </w:r>
-      <w:r>
-        <w:rPr>
-          <w:rFonts w:ascii="Times New Roman" w:hAnsi="Times New Roman" w:cs="Times New Roman"/>
-          <w:b/>
-          <w:sz w:val="24"/>
-          <w:szCs w:val="24"/>
-        </w:rPr>
-        <w:t>április</w:t>
-      </w:r>
-      <w:r>
-        <w:rPr>
-          <w:rFonts w:ascii="Times New Roman" w:hAnsi="Times New Roman" w:cs="Times New Roman"/>
-          <w:b/>
-          <w:sz w:val="24"/>
-          <w:szCs w:val="24"/>
-        </w:rPr>
-        <w:t xml:space="preserve"> </w:t>
-      </w:r>
-      <w:r>
-        <w:rPr>
-          <w:rFonts w:ascii="Times New Roman" w:hAnsi="Times New Roman" w:cs="Times New Roman"/>
-          <w:b/>
-          <w:sz w:val="24"/>
-          <w:szCs w:val="24"/>
-        </w:rPr>
-        <w:t>20</w:t>
-      </w:r>
-      <w:r>
-        <w:rPr>
-          <w:rFonts w:ascii="Times New Roman" w:hAnsi="Times New Roman" w:cs="Times New Roman"/>
-          <w:b/>
-          <w:sz w:val="24"/>
-          <w:szCs w:val="24"/>
-        </w:rPr>
-        <w:t xml:space="preserve">.] 2019. url: </w:t>
       </w:r>
       <w:hyperlink r:id="rId17" w:history="1">
         <w:r>
           <w:rPr>
             <w:rStyle w:val="Hiperhivatkozs"/>
             <w:rFonts w:ascii="Times New Roman" w:hAnsi="Times New Roman" w:cs="Times New Roman"/>
-            <w:b/>
             <w:sz w:val="24"/>
             <w:szCs w:val="24"/>
           </w:rPr>
-          <w:t>https://hu.wikipedia.org/w/index.php?title=Platformj%C3%A1t%C3%A9k&amp;direction=next&amp;oldid=22330503</w:t>
+          <w:t>https://hu.wikipedia.org/wiki/Platformj%C3%A1t%C3%A9k</w:t>
         </w:r>
       </w:hyperlink>
-      <w:r>
-        <w:rPr>
-          <w:rFonts w:ascii="Times New Roman" w:hAnsi="Times New Roman" w:cs="Times New Roman"/>
-          <w:b/>
-          <w:sz w:val="24"/>
-          <w:szCs w:val="24"/>
-        </w:rPr>
-        <w:t>.</w:t>
-      </w:r>
     </w:p>
     <w:p>
       <w:pPr>
@@ -6057,78 +8050,6 @@
           <w:szCs w:val="24"/>
         </w:rPr>
         <w:tab/>
-      </w:r>
-      <w:r>
-        <w:rPr>
-          <w:rFonts w:ascii="Times New Roman" w:hAnsi="Times New Roman" w:cs="Times New Roman"/>
-          <w:b/>
-          <w:sz w:val="24"/>
-          <w:szCs w:val="24"/>
-        </w:rPr>
-        <w:t>Wikipédia. Oldalnézetes akciójáték – Wikipédia. [Elérés ideje 20</w:t>
-      </w:r>
-      <w:r>
-        <w:rPr>
-          <w:rFonts w:ascii="Times New Roman" w:hAnsi="Times New Roman" w:cs="Times New Roman"/>
-          <w:b/>
-          <w:sz w:val="24"/>
-          <w:szCs w:val="24"/>
-        </w:rPr>
-        <w:t>22</w:t>
-      </w:r>
-      <w:r>
-        <w:rPr>
-          <w:rFonts w:ascii="Times New Roman" w:hAnsi="Times New Roman" w:cs="Times New Roman"/>
-          <w:b/>
-          <w:sz w:val="24"/>
-          <w:szCs w:val="24"/>
-        </w:rPr>
-        <w:t xml:space="preserve">. </w:t>
-      </w:r>
-      <w:r>
-        <w:rPr>
-          <w:rFonts w:ascii="Times New Roman" w:hAnsi="Times New Roman" w:cs="Times New Roman"/>
-          <w:b/>
-          <w:sz w:val="24"/>
-          <w:szCs w:val="24"/>
-        </w:rPr>
-        <w:t>április</w:t>
-      </w:r>
-      <w:r>
-        <w:rPr>
-          <w:rFonts w:ascii="Times New Roman" w:hAnsi="Times New Roman" w:cs="Times New Roman"/>
-          <w:b/>
-          <w:sz w:val="24"/>
-          <w:szCs w:val="24"/>
-        </w:rPr>
-        <w:t xml:space="preserve"> </w:t>
-      </w:r>
-      <w:r>
-        <w:rPr>
-          <w:rFonts w:ascii="Times New Roman" w:hAnsi="Times New Roman" w:cs="Times New Roman"/>
-          <w:b/>
-          <w:sz w:val="24"/>
-          <w:szCs w:val="24"/>
-        </w:rPr>
-        <w:t>20</w:t>
-      </w:r>
-      <w:r>
-        <w:rPr>
-          <w:rFonts w:ascii="Times New Roman" w:hAnsi="Times New Roman" w:cs="Times New Roman"/>
-          <w:b/>
-          <w:sz w:val="24"/>
-          <w:szCs w:val="24"/>
-        </w:rPr>
-        <w:t>.] 2019. url:</w:t>
-      </w:r>
-      <w:r>
-        <w:rPr>
-          <w:rFonts w:ascii="Times New Roman" w:hAnsi="Times New Roman" w:cs="Times New Roman"/>
-          <w:b/>
-          <w:sz w:val="24"/>
-          <w:szCs w:val="24"/>
-        </w:rPr>
-        <w:t xml:space="preserve"> </w:t>
       </w:r>
       <w:hyperlink r:id="rId18" w:history="1">
         <w:r>
@@ -6139,18 +8060,9 @@
             <w:sz w:val="24"/>
             <w:szCs w:val="24"/>
           </w:rPr>
-          <w:t>https://hu.wikipedia.org/w/index.php?title=Oldaln%C3%A9zetes_akci%C3%B3j%C3%A1t%C3%A9k&amp;direction=next&amp;oldid=21711973</w:t>
+          <w:t>https://hu.wikipedia.org/wiki/Oldaln%C3%A9zetes_akci%C3%B3j%C3%A1t%C3%A9k</w:t>
         </w:r>
       </w:hyperlink>
-      <w:r>
-        <w:rPr>
-          <w:rFonts w:ascii="Times New Roman" w:hAnsi="Times New Roman" w:cs="Times New Roman"/>
-          <w:b/>
-          <w:sz w:val="24"/>
-          <w:szCs w:val="24"/>
-        </w:rPr>
-        <w:t>.</w:t>
-      </w:r>
     </w:p>
     <w:p>
       <w:pPr>
@@ -6181,69 +8093,262 @@
         </w:rPr>
         <w:tab/>
       </w:r>
-      <w:r>
-        <w:rPr>
-          <w:rFonts w:ascii="Times New Roman" w:hAnsi="Times New Roman" w:cs="Times New Roman"/>
-          <w:b/>
-          <w:sz w:val="24"/>
-          <w:szCs w:val="24"/>
-        </w:rPr>
-        <w:t>Unity. System requirements. [Elérés ideje 20</w:t>
-      </w:r>
-      <w:r>
-        <w:rPr>
-          <w:rFonts w:ascii="Times New Roman" w:hAnsi="Times New Roman" w:cs="Times New Roman"/>
-          <w:b/>
-          <w:sz w:val="24"/>
-          <w:szCs w:val="24"/>
-        </w:rPr>
-        <w:t>22</w:t>
-      </w:r>
-      <w:r>
-        <w:rPr>
-          <w:rFonts w:ascii="Times New Roman" w:hAnsi="Times New Roman" w:cs="Times New Roman"/>
-          <w:b/>
-          <w:sz w:val="24"/>
-          <w:szCs w:val="24"/>
-        </w:rPr>
-        <w:t xml:space="preserve">. </w:t>
-      </w:r>
-      <w:r>
-        <w:rPr>
-          <w:rFonts w:ascii="Times New Roman" w:hAnsi="Times New Roman" w:cs="Times New Roman"/>
-          <w:b/>
-          <w:sz w:val="24"/>
-          <w:szCs w:val="24"/>
-        </w:rPr>
-        <w:t>április</w:t>
-      </w:r>
-      <w:r>
-        <w:rPr>
-          <w:rFonts w:ascii="Times New Roman" w:hAnsi="Times New Roman" w:cs="Times New Roman"/>
-          <w:b/>
-          <w:sz w:val="24"/>
-          <w:szCs w:val="24"/>
-        </w:rPr>
-        <w:t xml:space="preserve"> </w:t>
-      </w:r>
-      <w:r>
-        <w:rPr>
-          <w:rFonts w:ascii="Times New Roman" w:hAnsi="Times New Roman" w:cs="Times New Roman"/>
-          <w:b/>
-          <w:sz w:val="24"/>
-          <w:szCs w:val="24"/>
-        </w:rPr>
-        <w:t>20</w:t>
-      </w:r>
-      <w:r>
-        <w:rPr>
-          <w:rFonts w:ascii="Times New Roman" w:hAnsi="Times New Roman" w:cs="Times New Roman"/>
-          <w:b/>
-          <w:sz w:val="24"/>
-          <w:szCs w:val="24"/>
-        </w:rPr>
-        <w:t>.] 2019. url: https: //unity3d.com/unity/system-requirements.</w:t>
-      </w:r>
+      <w:hyperlink r:id="rId19" w:history="1">
+        <w:r>
+          <w:rPr>
+            <w:rStyle w:val="Hiperhivatkozs"/>
+            <w:rFonts w:ascii="Times New Roman" w:hAnsi="Times New Roman" w:cs="Times New Roman"/>
+            <w:b/>
+            <w:sz w:val="24"/>
+            <w:szCs w:val="24"/>
+          </w:rPr>
+          <w:t>https://docs.unity3d.com/Manual/system-requirements.html</w:t>
+        </w:r>
+      </w:hyperlink>
+    </w:p>
+    <w:p>
+      <w:pPr>
+        <w:spacing w:line="360" w:lineRule="auto"/>
+        <w:ind w:left="705" w:hanging="705"/>
+        <w:rPr>
+          <w:rFonts w:ascii="Times New Roman" w:hAnsi="Times New Roman" w:cs="Times New Roman"/>
+          <w:b/>
+          <w:sz w:val="24"/>
+          <w:szCs w:val="24"/>
+        </w:rPr>
+      </w:pPr>
+      <w:r>
+        <w:rPr>
+          <w:rFonts w:ascii="Times New Roman" w:hAnsi="Times New Roman" w:cs="Times New Roman"/>
+          <w:b/>
+          <w:sz w:val="24"/>
+          <w:szCs w:val="24"/>
+        </w:rPr>
+        <w:t>[4]</w:t>
+      </w:r>
+      <w:r>
+        <w:rPr>
+          <w:rFonts w:ascii="Times New Roman" w:hAnsi="Times New Roman" w:cs="Times New Roman"/>
+          <w:b/>
+          <w:sz w:val="24"/>
+          <w:szCs w:val="24"/>
+        </w:rPr>
+        <w:tab/>
+      </w:r>
+      <w:hyperlink r:id="rId20" w:history="1">
+        <w:r>
+          <w:rPr>
+            <w:rStyle w:val="Hiperhivatkozs"/>
+            <w:rFonts w:ascii="Times New Roman" w:hAnsi="Times New Roman" w:cs="Times New Roman"/>
+            <w:b/>
+            <w:sz w:val="24"/>
+            <w:szCs w:val="24"/>
+          </w:rPr>
+          <w:t>https://en.wikipedia.org/wiki/Unity_(game_engine)</w:t>
+        </w:r>
+      </w:hyperlink>
+    </w:p>
+    <w:p>
+      <w:pPr>
+        <w:spacing w:line="360" w:lineRule="auto"/>
+        <w:ind w:left="705" w:hanging="705"/>
+        <w:rPr>
+          <w:rFonts w:ascii="Times New Roman" w:hAnsi="Times New Roman" w:cs="Times New Roman"/>
+          <w:b/>
+          <w:sz w:val="24"/>
+          <w:szCs w:val="24"/>
+        </w:rPr>
+      </w:pPr>
+      <w:r>
+        <w:rPr>
+          <w:rFonts w:ascii="Times New Roman" w:hAnsi="Times New Roman" w:cs="Times New Roman"/>
+          <w:b/>
+          <w:sz w:val="24"/>
+          <w:szCs w:val="24"/>
+        </w:rPr>
+        <w:t>[5]</w:t>
+      </w:r>
+      <w:r>
+        <w:rPr>
+          <w:rFonts w:ascii="Times New Roman" w:hAnsi="Times New Roman" w:cs="Times New Roman"/>
+          <w:b/>
+          <w:sz w:val="24"/>
+          <w:szCs w:val="24"/>
+        </w:rPr>
+        <w:tab/>
+      </w:r>
+      <w:hyperlink r:id="rId21" w:history="1">
+        <w:r>
+          <w:rPr>
+            <w:rStyle w:val="Hiperhivatkozs"/>
+            <w:rFonts w:ascii="Times New Roman" w:hAnsi="Times New Roman" w:cs="Times New Roman"/>
+            <w:b/>
+            <w:sz w:val="24"/>
+            <w:szCs w:val="24"/>
+          </w:rPr>
+          <w:t>https://techterms.com/definition/user_interface</w:t>
+        </w:r>
+      </w:hyperlink>
+    </w:p>
+    <w:p>
+      <w:pPr>
+        <w:spacing w:line="360" w:lineRule="auto"/>
+        <w:ind w:left="705" w:hanging="705"/>
+        <w:rPr>
+          <w:rFonts w:ascii="Times New Roman" w:hAnsi="Times New Roman" w:cs="Times New Roman"/>
+          <w:b/>
+          <w:sz w:val="24"/>
+          <w:szCs w:val="24"/>
+        </w:rPr>
+      </w:pPr>
+      <w:r>
+        <w:rPr>
+          <w:rFonts w:ascii="Times New Roman" w:hAnsi="Times New Roman" w:cs="Times New Roman"/>
+          <w:b/>
+          <w:sz w:val="24"/>
+          <w:szCs w:val="24"/>
+        </w:rPr>
+        <w:t>[6]</w:t>
+      </w:r>
+      <w:r>
+        <w:rPr>
+          <w:rFonts w:ascii="Times New Roman" w:hAnsi="Times New Roman" w:cs="Times New Roman"/>
+          <w:b/>
+          <w:sz w:val="24"/>
+          <w:szCs w:val="24"/>
+        </w:rPr>
+        <w:tab/>
+      </w:r>
+      <w:hyperlink r:id="rId22" w:history="1">
+        <w:r>
+          <w:rPr>
+            <w:rStyle w:val="Hiperhivatkozs"/>
+            <w:rFonts w:ascii="Times New Roman" w:hAnsi="Times New Roman" w:cs="Times New Roman"/>
+            <w:b/>
+            <w:sz w:val="24"/>
+            <w:szCs w:val="24"/>
+          </w:rPr>
+          <w:t>https://docs.unity3d.com/ScriptReference/MonoBehaviour.html</w:t>
+        </w:r>
+      </w:hyperlink>
+    </w:p>
+    <w:p>
+      <w:pPr>
+        <w:spacing w:line="360" w:lineRule="auto"/>
+        <w:ind w:left="705" w:hanging="705"/>
+        <w:rPr>
+          <w:rFonts w:ascii="Times New Roman" w:hAnsi="Times New Roman" w:cs="Times New Roman"/>
+          <w:b/>
+          <w:sz w:val="24"/>
+          <w:szCs w:val="24"/>
+        </w:rPr>
+      </w:pPr>
+      <w:r>
+        <w:rPr>
+          <w:rFonts w:ascii="Times New Roman" w:hAnsi="Times New Roman" w:cs="Times New Roman"/>
+          <w:b/>
+          <w:sz w:val="24"/>
+          <w:szCs w:val="24"/>
+        </w:rPr>
+        <w:t>[7]</w:t>
+      </w:r>
+      <w:r>
+        <w:rPr>
+          <w:rFonts w:ascii="Times New Roman" w:hAnsi="Times New Roman" w:cs="Times New Roman"/>
+          <w:b/>
+          <w:sz w:val="24"/>
+          <w:szCs w:val="24"/>
+        </w:rPr>
+        <w:tab/>
+      </w:r>
+      <w:hyperlink r:id="rId23" w:history="1">
+        <w:r>
+          <w:rPr>
+            <w:rStyle w:val="Hiperhivatkozs"/>
+            <w:rFonts w:ascii="Times New Roman" w:hAnsi="Times New Roman" w:cs="Times New Roman"/>
+            <w:b/>
+            <w:sz w:val="24"/>
+            <w:szCs w:val="24"/>
+          </w:rPr>
+          <w:t>https://docs.unity3d.com/Manual/CreatingScenes.html</w:t>
+        </w:r>
+      </w:hyperlink>
+    </w:p>
+    <w:p>
+      <w:pPr>
+        <w:spacing w:line="360" w:lineRule="auto"/>
+        <w:rPr>
+          <w:rFonts w:ascii="Times New Roman" w:hAnsi="Times New Roman" w:cs="Times New Roman"/>
+          <w:b/>
+          <w:sz w:val="24"/>
+          <w:szCs w:val="24"/>
+        </w:rPr>
+      </w:pPr>
+      <w:r>
+        <w:rPr>
+          <w:rFonts w:ascii="Times New Roman" w:hAnsi="Times New Roman" w:cs="Times New Roman"/>
+          <w:b/>
+          <w:sz w:val="24"/>
+          <w:szCs w:val="24"/>
+        </w:rPr>
+        <w:t>[8]</w:t>
+      </w:r>
+      <w:r>
+        <w:rPr>
+          <w:rFonts w:ascii="Times New Roman" w:hAnsi="Times New Roman" w:cs="Times New Roman"/>
+          <w:b/>
+          <w:sz w:val="24"/>
+          <w:szCs w:val="24"/>
+        </w:rPr>
+        <w:tab/>
+      </w:r>
+      <w:hyperlink r:id="rId24" w:history="1">
+        <w:r>
+          <w:rPr>
+            <w:rStyle w:val="Hiperhivatkozs"/>
+            <w:rFonts w:ascii="Times New Roman" w:hAnsi="Times New Roman" w:cs="Times New Roman"/>
+            <w:b/>
+            <w:sz w:val="24"/>
+            <w:szCs w:val="24"/>
+          </w:rPr>
+          <w:t>https://docs.unity3d.com/Manual/class-Camera.html</w:t>
+        </w:r>
+      </w:hyperlink>
+    </w:p>
+    <w:p>
+      <w:pPr>
+        <w:spacing w:line="360" w:lineRule="auto"/>
+        <w:rPr>
+          <w:rFonts w:ascii="Times New Roman" w:hAnsi="Times New Roman" w:cs="Times New Roman"/>
+          <w:b/>
+          <w:sz w:val="24"/>
+          <w:szCs w:val="24"/>
+        </w:rPr>
+      </w:pPr>
+    </w:p>
+    <w:p>
+      <w:pPr>
+        <w:spacing w:line="360" w:lineRule="auto"/>
+        <w:ind w:left="705" w:hanging="705"/>
+        <w:rPr>
+          <w:rFonts w:ascii="Times New Roman" w:hAnsi="Times New Roman" w:cs="Times New Roman"/>
+          <w:b/>
+          <w:sz w:val="24"/>
+          <w:szCs w:val="24"/>
+        </w:rPr>
+      </w:pPr>
+    </w:p>
+    <w:p>
+      <w:pPr>
+        <w:spacing w:line="360" w:lineRule="auto"/>
+        <w:ind w:left="705" w:hanging="705"/>
+        <w:rPr>
+          <w:rFonts w:ascii="Times New Roman" w:hAnsi="Times New Roman" w:cs="Times New Roman"/>
+          <w:b/>
+          <w:sz w:val="24"/>
+          <w:szCs w:val="24"/>
+        </w:rPr>
+      </w:pPr>
     </w:p>
     <w:p>
       <w:pPr>
@@ -6302,6 +8407,7 @@
         <w:docPartUnique/>
       </w:docPartObj>
     </w:sdtPr>
+    <w:sdtEndPr/>
     <w:sdtContent>
       <w:p>
         <w:pPr>
@@ -6475,9 +8581,9 @@
     </w:lvl>
   </w:abstractNum>
   <w:abstractNum w:abstractNumId="1" w15:restartNumberingAfterBreak="0">
-    <w:nsid w:val="15412358"/>
+    <w:nsid w:val="06145A86"/>
     <w:multiLevelType w:val="hybridMultilevel"/>
-    <w:tmpl w:val="541874B8"/>
+    <w:tmpl w:val="74F66BA2"/>
     <w:lvl w:ilvl="0" w:tplc="04090001">
       <w:start w:val="1"/>
       <w:numFmt w:val="bullet"/>
@@ -6588,9 +8694,9 @@
     </w:lvl>
   </w:abstractNum>
   <w:abstractNum w:abstractNumId="2" w15:restartNumberingAfterBreak="0">
-    <w:nsid w:val="183727D1"/>
+    <w:nsid w:val="15412358"/>
     <w:multiLevelType w:val="hybridMultilevel"/>
-    <w:tmpl w:val="5156C9F0"/>
+    <w:tmpl w:val="541874B8"/>
     <w:lvl w:ilvl="0" w:tplc="04090001">
       <w:start w:val="1"/>
       <w:numFmt w:val="bullet"/>
@@ -6701,9 +8807,9 @@
     </w:lvl>
   </w:abstractNum>
   <w:abstractNum w:abstractNumId="3" w15:restartNumberingAfterBreak="0">
-    <w:nsid w:val="1ABD005B"/>
+    <w:nsid w:val="183727D1"/>
     <w:multiLevelType w:val="hybridMultilevel"/>
-    <w:tmpl w:val="C7AED928"/>
+    <w:tmpl w:val="5156C9F0"/>
     <w:lvl w:ilvl="0" w:tplc="04090001">
       <w:start w:val="1"/>
       <w:numFmt w:val="bullet"/>
@@ -6814,16 +8920,16 @@
     </w:lvl>
   </w:abstractNum>
   <w:abstractNum w:abstractNumId="4" w15:restartNumberingAfterBreak="0">
-    <w:nsid w:val="614442A2"/>
+    <w:nsid w:val="1ABD005B"/>
     <w:multiLevelType w:val="hybridMultilevel"/>
-    <w:tmpl w:val="E0F225F2"/>
+    <w:tmpl w:val="C7AED928"/>
     <w:lvl w:ilvl="0" w:tplc="04090001">
       <w:start w:val="1"/>
       <w:numFmt w:val="bullet"/>
       <w:lvlText w:val=""/>
       <w:lvlJc w:val="left"/>
       <w:pPr>
-        <w:ind w:left="720" w:hanging="360"/>
+        <w:ind w:left="1428" w:hanging="360"/>
       </w:pPr>
       <w:rPr>
         <w:rFonts w:ascii="Symbol" w:hAnsi="Symbol" w:hint="default"/>
@@ -6835,7 +8941,7 @@
       <w:lvlText w:val="o"/>
       <w:lvlJc w:val="left"/>
       <w:pPr>
-        <w:ind w:left="1440" w:hanging="360"/>
+        <w:ind w:left="2148" w:hanging="360"/>
       </w:pPr>
       <w:rPr>
         <w:rFonts w:ascii="Courier New" w:hAnsi="Courier New" w:cs="Courier New" w:hint="default"/>
@@ -6847,7 +8953,7 @@
       <w:lvlText w:val=""/>
       <w:lvlJc w:val="left"/>
       <w:pPr>
-        <w:ind w:left="2160" w:hanging="360"/>
+        <w:ind w:left="2868" w:hanging="360"/>
       </w:pPr>
       <w:rPr>
         <w:rFonts w:ascii="Wingdings" w:hAnsi="Wingdings" w:hint="default"/>
@@ -6859,7 +8965,7 @@
       <w:lvlText w:val=""/>
       <w:lvlJc w:val="left"/>
       <w:pPr>
-        <w:ind w:left="2880" w:hanging="360"/>
+        <w:ind w:left="3588" w:hanging="360"/>
       </w:pPr>
       <w:rPr>
         <w:rFonts w:ascii="Symbol" w:hAnsi="Symbol" w:hint="default"/>
@@ -6871,7 +8977,7 @@
       <w:lvlText w:val="o"/>
       <w:lvlJc w:val="left"/>
       <w:pPr>
-        <w:ind w:left="3600" w:hanging="360"/>
+        <w:ind w:left="4308" w:hanging="360"/>
       </w:pPr>
       <w:rPr>
         <w:rFonts w:ascii="Courier New" w:hAnsi="Courier New" w:cs="Courier New" w:hint="default"/>
@@ -6883,7 +8989,7 @@
       <w:lvlText w:val=""/>
       <w:lvlJc w:val="left"/>
       <w:pPr>
-        <w:ind w:left="4320" w:hanging="360"/>
+        <w:ind w:left="5028" w:hanging="360"/>
       </w:pPr>
       <w:rPr>
         <w:rFonts w:ascii="Wingdings" w:hAnsi="Wingdings" w:hint="default"/>
@@ -6895,7 +9001,7 @@
       <w:lvlText w:val=""/>
       <w:lvlJc w:val="left"/>
       <w:pPr>
-        <w:ind w:left="5040" w:hanging="360"/>
+        <w:ind w:left="5748" w:hanging="360"/>
       </w:pPr>
       <w:rPr>
         <w:rFonts w:ascii="Symbol" w:hAnsi="Symbol" w:hint="default"/>
@@ -6907,7 +9013,7 @@
       <w:lvlText w:val="o"/>
       <w:lvlJc w:val="left"/>
       <w:pPr>
-        <w:ind w:left="5760" w:hanging="360"/>
+        <w:ind w:left="6468" w:hanging="360"/>
       </w:pPr>
       <w:rPr>
         <w:rFonts w:ascii="Courier New" w:hAnsi="Courier New" w:cs="Courier New" w:hint="default"/>
@@ -6919,27 +9025,348 @@
       <w:lvlText w:val=""/>
       <w:lvlJc w:val="left"/>
       <w:pPr>
-        <w:ind w:left="6480" w:hanging="360"/>
+        <w:ind w:left="7188" w:hanging="360"/>
       </w:pPr>
       <w:rPr>
         <w:rFonts w:ascii="Wingdings" w:hAnsi="Wingdings" w:hint="default"/>
       </w:rPr>
     </w:lvl>
   </w:abstractNum>
-  <w:num w:numId="1">
+  <w:abstractNum w:abstractNumId="5" w15:restartNumberingAfterBreak="0">
+    <w:nsid w:val="25974190"/>
+    <w:multiLevelType w:val="hybridMultilevel"/>
+    <w:tmpl w:val="E312D2E0"/>
+    <w:lvl w:ilvl="0" w:tplc="0409000F">
+      <w:start w:val="1"/>
+      <w:numFmt w:val="decimal"/>
+      <w:lvlText w:val="%1."/>
+      <w:lvlJc w:val="left"/>
+      <w:pPr>
+        <w:ind w:left="2136" w:hanging="360"/>
+      </w:pPr>
+    </w:lvl>
+    <w:lvl w:ilvl="1" w:tplc="04090019" w:tentative="1">
+      <w:start w:val="1"/>
+      <w:numFmt w:val="lowerLetter"/>
+      <w:lvlText w:val="%2."/>
+      <w:lvlJc w:val="left"/>
+      <w:pPr>
+        <w:ind w:left="2856" w:hanging="360"/>
+      </w:pPr>
+    </w:lvl>
+    <w:lvl w:ilvl="2" w:tplc="0409001B" w:tentative="1">
+      <w:start w:val="1"/>
+      <w:numFmt w:val="lowerRoman"/>
+      <w:lvlText w:val="%3."/>
+      <w:lvlJc w:val="right"/>
+      <w:pPr>
+        <w:ind w:left="3576" w:hanging="180"/>
+      </w:pPr>
+    </w:lvl>
+    <w:lvl w:ilvl="3" w:tplc="0409000F" w:tentative="1">
+      <w:start w:val="1"/>
+      <w:numFmt w:val="decimal"/>
+      <w:lvlText w:val="%4."/>
+      <w:lvlJc w:val="left"/>
+      <w:pPr>
+        <w:ind w:left="4296" w:hanging="360"/>
+      </w:pPr>
+    </w:lvl>
+    <w:lvl w:ilvl="4" w:tplc="04090019" w:tentative="1">
+      <w:start w:val="1"/>
+      <w:numFmt w:val="lowerLetter"/>
+      <w:lvlText w:val="%5."/>
+      <w:lvlJc w:val="left"/>
+      <w:pPr>
+        <w:ind w:left="5016" w:hanging="360"/>
+      </w:pPr>
+    </w:lvl>
+    <w:lvl w:ilvl="5" w:tplc="0409001B" w:tentative="1">
+      <w:start w:val="1"/>
+      <w:numFmt w:val="lowerRoman"/>
+      <w:lvlText w:val="%6."/>
+      <w:lvlJc w:val="right"/>
+      <w:pPr>
+        <w:ind w:left="5736" w:hanging="180"/>
+      </w:pPr>
+    </w:lvl>
+    <w:lvl w:ilvl="6" w:tplc="0409000F" w:tentative="1">
+      <w:start w:val="1"/>
+      <w:numFmt w:val="decimal"/>
+      <w:lvlText w:val="%7."/>
+      <w:lvlJc w:val="left"/>
+      <w:pPr>
+        <w:ind w:left="6456" w:hanging="360"/>
+      </w:pPr>
+    </w:lvl>
+    <w:lvl w:ilvl="7" w:tplc="04090019" w:tentative="1">
+      <w:start w:val="1"/>
+      <w:numFmt w:val="lowerLetter"/>
+      <w:lvlText w:val="%8."/>
+      <w:lvlJc w:val="left"/>
+      <w:pPr>
+        <w:ind w:left="7176" w:hanging="360"/>
+      </w:pPr>
+    </w:lvl>
+    <w:lvl w:ilvl="8" w:tplc="0409001B" w:tentative="1">
+      <w:start w:val="1"/>
+      <w:numFmt w:val="lowerRoman"/>
+      <w:lvlText w:val="%9."/>
+      <w:lvlJc w:val="right"/>
+      <w:pPr>
+        <w:ind w:left="7896" w:hanging="180"/>
+      </w:pPr>
+    </w:lvl>
+  </w:abstractNum>
+  <w:abstractNum w:abstractNumId="6" w15:restartNumberingAfterBreak="0">
+    <w:nsid w:val="614442A2"/>
+    <w:multiLevelType w:val="hybridMultilevel"/>
+    <w:tmpl w:val="E0F225F2"/>
+    <w:lvl w:ilvl="0" w:tplc="04090001">
+      <w:start w:val="1"/>
+      <w:numFmt w:val="bullet"/>
+      <w:lvlText w:val=""/>
+      <w:lvlJc w:val="left"/>
+      <w:pPr>
+        <w:ind w:left="720" w:hanging="360"/>
+      </w:pPr>
+      <w:rPr>
+        <w:rFonts w:ascii="Symbol" w:hAnsi="Symbol" w:hint="default"/>
+      </w:rPr>
+    </w:lvl>
+    <w:lvl w:ilvl="1" w:tplc="04090003" w:tentative="1">
+      <w:start w:val="1"/>
+      <w:numFmt w:val="bullet"/>
+      <w:lvlText w:val="o"/>
+      <w:lvlJc w:val="left"/>
+      <w:pPr>
+        <w:ind w:left="1440" w:hanging="360"/>
+      </w:pPr>
+      <w:rPr>
+        <w:rFonts w:ascii="Courier New" w:hAnsi="Courier New" w:cs="Courier New" w:hint="default"/>
+      </w:rPr>
+    </w:lvl>
+    <w:lvl w:ilvl="2" w:tplc="04090005" w:tentative="1">
+      <w:start w:val="1"/>
+      <w:numFmt w:val="bullet"/>
+      <w:lvlText w:val=""/>
+      <w:lvlJc w:val="left"/>
+      <w:pPr>
+        <w:ind w:left="2160" w:hanging="360"/>
+      </w:pPr>
+      <w:rPr>
+        <w:rFonts w:ascii="Wingdings" w:hAnsi="Wingdings" w:hint="default"/>
+      </w:rPr>
+    </w:lvl>
+    <w:lvl w:ilvl="3" w:tplc="04090001" w:tentative="1">
+      <w:start w:val="1"/>
+      <w:numFmt w:val="bullet"/>
+      <w:lvlText w:val=""/>
+      <w:lvlJc w:val="left"/>
+      <w:pPr>
+        <w:ind w:left="2880" w:hanging="360"/>
+      </w:pPr>
+      <w:rPr>
+        <w:rFonts w:ascii="Symbol" w:hAnsi="Symbol" w:hint="default"/>
+      </w:rPr>
+    </w:lvl>
+    <w:lvl w:ilvl="4" w:tplc="04090003" w:tentative="1">
+      <w:start w:val="1"/>
+      <w:numFmt w:val="bullet"/>
+      <w:lvlText w:val="o"/>
+      <w:lvlJc w:val="left"/>
+      <w:pPr>
+        <w:ind w:left="3600" w:hanging="360"/>
+      </w:pPr>
+      <w:rPr>
+        <w:rFonts w:ascii="Courier New" w:hAnsi="Courier New" w:cs="Courier New" w:hint="default"/>
+      </w:rPr>
+    </w:lvl>
+    <w:lvl w:ilvl="5" w:tplc="04090005" w:tentative="1">
+      <w:start w:val="1"/>
+      <w:numFmt w:val="bullet"/>
+      <w:lvlText w:val=""/>
+      <w:lvlJc w:val="left"/>
+      <w:pPr>
+        <w:ind w:left="4320" w:hanging="360"/>
+      </w:pPr>
+      <w:rPr>
+        <w:rFonts w:ascii="Wingdings" w:hAnsi="Wingdings" w:hint="default"/>
+      </w:rPr>
+    </w:lvl>
+    <w:lvl w:ilvl="6" w:tplc="04090001" w:tentative="1">
+      <w:start w:val="1"/>
+      <w:numFmt w:val="bullet"/>
+      <w:lvlText w:val=""/>
+      <w:lvlJc w:val="left"/>
+      <w:pPr>
+        <w:ind w:left="5040" w:hanging="360"/>
+      </w:pPr>
+      <w:rPr>
+        <w:rFonts w:ascii="Symbol" w:hAnsi="Symbol" w:hint="default"/>
+      </w:rPr>
+    </w:lvl>
+    <w:lvl w:ilvl="7" w:tplc="04090003" w:tentative="1">
+      <w:start w:val="1"/>
+      <w:numFmt w:val="bullet"/>
+      <w:lvlText w:val="o"/>
+      <w:lvlJc w:val="left"/>
+      <w:pPr>
+        <w:ind w:left="5760" w:hanging="360"/>
+      </w:pPr>
+      <w:rPr>
+        <w:rFonts w:ascii="Courier New" w:hAnsi="Courier New" w:cs="Courier New" w:hint="default"/>
+      </w:rPr>
+    </w:lvl>
+    <w:lvl w:ilvl="8" w:tplc="04090005" w:tentative="1">
+      <w:start w:val="1"/>
+      <w:numFmt w:val="bullet"/>
+      <w:lvlText w:val=""/>
+      <w:lvlJc w:val="left"/>
+      <w:pPr>
+        <w:ind w:left="6480" w:hanging="360"/>
+      </w:pPr>
+      <w:rPr>
+        <w:rFonts w:ascii="Wingdings" w:hAnsi="Wingdings" w:hint="default"/>
+      </w:rPr>
+    </w:lvl>
+  </w:abstractNum>
+  <w:abstractNum w:abstractNumId="7" w15:restartNumberingAfterBreak="0">
+    <w:nsid w:val="617C1BE0"/>
+    <w:multiLevelType w:val="hybridMultilevel"/>
+    <w:tmpl w:val="4FCA507C"/>
+    <w:lvl w:ilvl="0" w:tplc="04090001">
+      <w:start w:val="1"/>
+      <w:numFmt w:val="bullet"/>
+      <w:lvlText w:val=""/>
+      <w:lvlJc w:val="left"/>
+      <w:pPr>
+        <w:ind w:left="720" w:hanging="360"/>
+      </w:pPr>
+      <w:rPr>
+        <w:rFonts w:ascii="Symbol" w:hAnsi="Symbol" w:hint="default"/>
+      </w:rPr>
+    </w:lvl>
+    <w:lvl w:ilvl="1" w:tplc="04090003" w:tentative="1">
+      <w:start w:val="1"/>
+      <w:numFmt w:val="bullet"/>
+      <w:lvlText w:val="o"/>
+      <w:lvlJc w:val="left"/>
+      <w:pPr>
+        <w:ind w:left="1440" w:hanging="360"/>
+      </w:pPr>
+      <w:rPr>
+        <w:rFonts w:ascii="Courier New" w:hAnsi="Courier New" w:cs="Courier New" w:hint="default"/>
+      </w:rPr>
+    </w:lvl>
+    <w:lvl w:ilvl="2" w:tplc="04090005" w:tentative="1">
+      <w:start w:val="1"/>
+      <w:numFmt w:val="bullet"/>
+      <w:lvlText w:val=""/>
+      <w:lvlJc w:val="left"/>
+      <w:pPr>
+        <w:ind w:left="2160" w:hanging="360"/>
+      </w:pPr>
+      <w:rPr>
+        <w:rFonts w:ascii="Wingdings" w:hAnsi="Wingdings" w:hint="default"/>
+      </w:rPr>
+    </w:lvl>
+    <w:lvl w:ilvl="3" w:tplc="04090001" w:tentative="1">
+      <w:start w:val="1"/>
+      <w:numFmt w:val="bullet"/>
+      <w:lvlText w:val=""/>
+      <w:lvlJc w:val="left"/>
+      <w:pPr>
+        <w:ind w:left="2880" w:hanging="360"/>
+      </w:pPr>
+      <w:rPr>
+        <w:rFonts w:ascii="Symbol" w:hAnsi="Symbol" w:hint="default"/>
+      </w:rPr>
+    </w:lvl>
+    <w:lvl w:ilvl="4" w:tplc="04090003" w:tentative="1">
+      <w:start w:val="1"/>
+      <w:numFmt w:val="bullet"/>
+      <w:lvlText w:val="o"/>
+      <w:lvlJc w:val="left"/>
+      <w:pPr>
+        <w:ind w:left="3600" w:hanging="360"/>
+      </w:pPr>
+      <w:rPr>
+        <w:rFonts w:ascii="Courier New" w:hAnsi="Courier New" w:cs="Courier New" w:hint="default"/>
+      </w:rPr>
+    </w:lvl>
+    <w:lvl w:ilvl="5" w:tplc="04090005" w:tentative="1">
+      <w:start w:val="1"/>
+      <w:numFmt w:val="bullet"/>
+      <w:lvlText w:val=""/>
+      <w:lvlJc w:val="left"/>
+      <w:pPr>
+        <w:ind w:left="4320" w:hanging="360"/>
+      </w:pPr>
+      <w:rPr>
+        <w:rFonts w:ascii="Wingdings" w:hAnsi="Wingdings" w:hint="default"/>
+      </w:rPr>
+    </w:lvl>
+    <w:lvl w:ilvl="6" w:tplc="04090001" w:tentative="1">
+      <w:start w:val="1"/>
+      <w:numFmt w:val="bullet"/>
+      <w:lvlText w:val=""/>
+      <w:lvlJc w:val="left"/>
+      <w:pPr>
+        <w:ind w:left="5040" w:hanging="360"/>
+      </w:pPr>
+      <w:rPr>
+        <w:rFonts w:ascii="Symbol" w:hAnsi="Symbol" w:hint="default"/>
+      </w:rPr>
+    </w:lvl>
+    <w:lvl w:ilvl="7" w:tplc="04090003" w:tentative="1">
+      <w:start w:val="1"/>
+      <w:numFmt w:val="bullet"/>
+      <w:lvlText w:val="o"/>
+      <w:lvlJc w:val="left"/>
+      <w:pPr>
+        <w:ind w:left="5760" w:hanging="360"/>
+      </w:pPr>
+      <w:rPr>
+        <w:rFonts w:ascii="Courier New" w:hAnsi="Courier New" w:cs="Courier New" w:hint="default"/>
+      </w:rPr>
+    </w:lvl>
+    <w:lvl w:ilvl="8" w:tplc="04090005" w:tentative="1">
+      <w:start w:val="1"/>
+      <w:numFmt w:val="bullet"/>
+      <w:lvlText w:val=""/>
+      <w:lvlJc w:val="left"/>
+      <w:pPr>
+        <w:ind w:left="6480" w:hanging="360"/>
+      </w:pPr>
+      <w:rPr>
+        <w:rFonts w:ascii="Wingdings" w:hAnsi="Wingdings" w:hint="default"/>
+      </w:rPr>
+    </w:lvl>
+  </w:abstractNum>
+  <w:num w:numId="1" w16cid:durableId="840388122">
     <w:abstractNumId w:val="0"/>
   </w:num>
-  <w:num w:numId="2">
-    <w:abstractNumId w:val="1"/>
+  <w:num w:numId="2" w16cid:durableId="1314750105">
+    <w:abstractNumId w:val="2"/>
   </w:num>
-  <w:num w:numId="3">
+  <w:num w:numId="3" w16cid:durableId="690187515">
+    <w:abstractNumId w:val="4"/>
+  </w:num>
+  <w:num w:numId="4" w16cid:durableId="2058703705">
     <w:abstractNumId w:val="3"/>
   </w:num>
-  <w:num w:numId="4">
-    <w:abstractNumId w:val="2"/>
+  <w:num w:numId="5" w16cid:durableId="1940410815">
+    <w:abstractNumId w:val="6"/>
   </w:num>
-  <w:num w:numId="5">
-    <w:abstractNumId w:val="4"/>
+  <w:num w:numId="6" w16cid:durableId="258411200">
+    <w:abstractNumId w:val="5"/>
+  </w:num>
+  <w:num w:numId="7" w16cid:durableId="1934976028">
+    <w:abstractNumId w:val="7"/>
+  </w:num>
+  <w:num w:numId="8" w16cid:durableId="883827847">
+    <w:abstractNumId w:val="1"/>
   </w:num>
 </w:numbering>
 </file>
@@ -7067,6 +9494,7 @@
     <w:lsdException w:name="HTML Sample" w:semiHidden="1" w:unhideWhenUsed="1"/>
     <w:lsdException w:name="HTML Typewriter" w:semiHidden="1" w:unhideWhenUsed="1"/>
     <w:lsdException w:name="HTML Variable" w:semiHidden="1" w:unhideWhenUsed="1"/>
+    <w:lsdException w:name="Normal Table" w:semiHidden="1" w:unhideWhenUsed="1"/>
     <w:lsdException w:name="annotation subject" w:semiHidden="1" w:unhideWhenUsed="1"/>
     <w:lsdException w:name="No List" w:semiHidden="1" w:unhideWhenUsed="1"/>
     <w:lsdException w:name="Outline List 1" w:semiHidden="1" w:unhideWhenUsed="1"/>
@@ -7109,8 +9537,11 @@
     <w:lsdException w:name="Table Contemporary" w:semiHidden="1" w:unhideWhenUsed="1"/>
     <w:lsdException w:name="Table Elegant" w:semiHidden="1" w:unhideWhenUsed="1"/>
     <w:lsdException w:name="Table Professional" w:semiHidden="1" w:unhideWhenUsed="1"/>
+    <w:lsdException w:name="Table Subtle 1" w:semiHidden="1" w:unhideWhenUsed="1"/>
     <w:lsdException w:name="Table Subtle 2" w:semiHidden="1" w:unhideWhenUsed="1"/>
     <w:lsdException w:name="Table Web 1" w:semiHidden="1" w:unhideWhenUsed="1"/>
+    <w:lsdException w:name="Table Web 2" w:semiHidden="1" w:unhideWhenUsed="1"/>
+    <w:lsdException w:name="Table Web 3" w:semiHidden="1" w:unhideWhenUsed="1"/>
     <w:lsdException w:name="Balloon Text" w:semiHidden="1" w:unhideWhenUsed="1"/>
     <w:lsdException w:name="Table Grid" w:uiPriority="39"/>
     <w:lsdException w:name="Table Theme" w:semiHidden="1" w:unhideWhenUsed="1"/>
@@ -7338,12 +9769,11 @@
   <w:style w:type="paragraph" w:default="1" w:styleId="Norml">
     <w:name w:val="Normal"/>
     <w:qFormat/>
-    <w:rsid w:val="00704DBA"/>
+    <w:rsid w:val="00433249"/>
   </w:style>
   <w:style w:type="character" w:default="1" w:styleId="Bekezdsalapbettpusa">
     <w:name w:val="Default Paragraph Font"/>
     <w:uiPriority w:val="1"/>
-    <w:semiHidden/>
     <w:unhideWhenUsed/>
   </w:style>
   <w:style w:type="table" w:default="1" w:styleId="Normltblzat">
@@ -7474,6 +9904,30 @@
     <w:link w:val="llb"/>
     <w:uiPriority w:val="99"/>
     <w:rsid w:val="005676FC"/>
+  </w:style>
+  <w:style w:type="character" w:styleId="Feloldatlanmegemlts">
+    <w:name w:val="Unresolved Mention"/>
+    <w:basedOn w:val="Bekezdsalapbettpusa"/>
+    <w:uiPriority w:val="99"/>
+    <w:semiHidden/>
+    <w:unhideWhenUsed/>
+    <w:rsid w:val="00BB36BB"/>
+    <w:rPr>
+      <w:color w:val="605E5C"/>
+      <w:shd w:val="clear" w:color="auto" w:fill="E1DFDD"/>
+    </w:rPr>
+  </w:style>
+  <w:style w:type="character" w:styleId="Mrltotthiperhivatkozs">
+    <w:name w:val="FollowedHyperlink"/>
+    <w:basedOn w:val="Bekezdsalapbettpusa"/>
+    <w:uiPriority w:val="99"/>
+    <w:semiHidden/>
+    <w:unhideWhenUsed/>
+    <w:rsid w:val="00031EFF"/>
+    <w:rPr>
+      <w:color w:val="954F72" w:themeColor="followedHyperlink"/>
+      <w:u w:val="single"/>
+    </w:rPr>
   </w:style>
 </w:styles>
 </file>

</xml_diff>